<commit_message>
Updated 30th June 2024
</commit_message>
<xml_diff>
--- a/interview/Programming Languages.docx
+++ b/interview/Programming Languages.docx
@@ -27,6 +27,7 @@
     <w:p>
       <w:pPr>
         <w:spacing w:after="0"/>
+        <w:jc w:val="both"/>
         <w:rPr>
           <w:rFonts w:ascii="Times New Roman" w:hAnsi="Times New Roman" w:cs="Times New Roman"/>
           <w:sz w:val="24"/>
@@ -42,6 +43,695 @@
           <w:numId w:val="1"/>
         </w:numPr>
         <w:spacing w:after="0"/>
+        <w:jc w:val="both"/>
+        <w:rPr>
+          <w:rFonts w:ascii="Times New Roman" w:hAnsi="Times New Roman" w:cs="Times New Roman"/>
+          <w:sz w:val="24"/>
+          <w:szCs w:val="24"/>
+        </w:rPr>
+      </w:pPr>
+      <w:r>
+        <w:rPr>
+          <w:rFonts w:ascii="Times New Roman" w:hAnsi="Times New Roman" w:cs="Times New Roman"/>
+          <w:sz w:val="24"/>
+          <w:szCs w:val="24"/>
+        </w:rPr>
+        <w:t>What are the different types of statements in SQL?</w:t>
+      </w:r>
+    </w:p>
+    <w:p>
+      <w:pPr>
+        <w:pStyle w:val="ListParagraph"/>
+        <w:numPr>
+          <w:ilvl w:val="1"/>
+          <w:numId w:val="1"/>
+        </w:numPr>
+        <w:spacing w:after="0"/>
+        <w:jc w:val="both"/>
+        <w:rPr>
+          <w:rFonts w:ascii="Times New Roman" w:hAnsi="Times New Roman" w:cs="Times New Roman"/>
+          <w:sz w:val="24"/>
+          <w:szCs w:val="24"/>
+        </w:rPr>
+      </w:pPr>
+      <w:r>
+        <w:rPr>
+          <w:rFonts w:ascii="Times New Roman" w:hAnsi="Times New Roman" w:cs="Times New Roman"/>
+          <w:sz w:val="24"/>
+          <w:szCs w:val="24"/>
+        </w:rPr>
+        <w:t>DDL - create, drop</w:t>
+      </w:r>
+      <w:r>
+        <w:rPr>
+          <w:rFonts w:ascii="Times New Roman" w:hAnsi="Times New Roman" w:cs="Times New Roman"/>
+          <w:sz w:val="24"/>
+          <w:szCs w:val="24"/>
+        </w:rPr>
+        <w:t>, alter</w:t>
+      </w:r>
+      <w:r>
+        <w:rPr>
+          <w:rFonts w:ascii="Times New Roman" w:hAnsi="Times New Roman" w:cs="Times New Roman"/>
+          <w:sz w:val="24"/>
+          <w:szCs w:val="24"/>
+        </w:rPr>
+        <w:t xml:space="preserve"> etc.</w:t>
+      </w:r>
+    </w:p>
+    <w:p>
+      <w:pPr>
+        <w:pStyle w:val="ListParagraph"/>
+        <w:numPr>
+          <w:ilvl w:val="1"/>
+          <w:numId w:val="1"/>
+        </w:numPr>
+        <w:spacing w:after="0"/>
+        <w:jc w:val="both"/>
+        <w:rPr>
+          <w:rFonts w:ascii="Times New Roman" w:hAnsi="Times New Roman" w:cs="Times New Roman"/>
+          <w:sz w:val="24"/>
+          <w:szCs w:val="24"/>
+        </w:rPr>
+      </w:pPr>
+      <w:r>
+        <w:rPr>
+          <w:rFonts w:ascii="Times New Roman" w:hAnsi="Times New Roman" w:cs="Times New Roman"/>
+          <w:sz w:val="24"/>
+          <w:szCs w:val="24"/>
+        </w:rPr>
+        <w:t>DML - insert, update, delete etc.</w:t>
+      </w:r>
+    </w:p>
+    <w:p>
+      <w:pPr>
+        <w:pStyle w:val="ListParagraph"/>
+        <w:numPr>
+          <w:ilvl w:val="1"/>
+          <w:numId w:val="1"/>
+        </w:numPr>
+        <w:spacing w:after="0"/>
+        <w:jc w:val="both"/>
+        <w:rPr>
+          <w:rFonts w:ascii="Times New Roman" w:hAnsi="Times New Roman" w:cs="Times New Roman"/>
+          <w:sz w:val="24"/>
+          <w:szCs w:val="24"/>
+        </w:rPr>
+      </w:pPr>
+      <w:r>
+        <w:rPr>
+          <w:rFonts w:ascii="Times New Roman" w:hAnsi="Times New Roman" w:cs="Times New Roman"/>
+          <w:sz w:val="24"/>
+          <w:szCs w:val="24"/>
+        </w:rPr>
+        <w:t>DQL - select etc.</w:t>
+      </w:r>
+    </w:p>
+    <w:p>
+      <w:pPr>
+        <w:pStyle w:val="ListParagraph"/>
+        <w:numPr>
+          <w:ilvl w:val="1"/>
+          <w:numId w:val="1"/>
+        </w:numPr>
+        <w:spacing w:after="0"/>
+        <w:jc w:val="both"/>
+        <w:rPr>
+          <w:rFonts w:ascii="Times New Roman" w:hAnsi="Times New Roman" w:cs="Times New Roman"/>
+          <w:sz w:val="24"/>
+          <w:szCs w:val="24"/>
+        </w:rPr>
+      </w:pPr>
+      <w:r>
+        <w:rPr>
+          <w:rFonts w:ascii="Times New Roman" w:hAnsi="Times New Roman" w:cs="Times New Roman"/>
+          <w:sz w:val="24"/>
+          <w:szCs w:val="24"/>
+        </w:rPr>
+        <w:t>DCL</w:t>
+      </w:r>
+    </w:p>
+    <w:p>
+      <w:pPr>
+        <w:pStyle w:val="ListParagraph"/>
+        <w:numPr>
+          <w:ilvl w:val="1"/>
+          <w:numId w:val="1"/>
+        </w:numPr>
+        <w:spacing w:after="0"/>
+        <w:jc w:val="both"/>
+        <w:rPr>
+          <w:rFonts w:ascii="Times New Roman" w:hAnsi="Times New Roman" w:cs="Times New Roman"/>
+          <w:sz w:val="24"/>
+          <w:szCs w:val="24"/>
+        </w:rPr>
+      </w:pPr>
+      <w:r>
+        <w:rPr>
+          <w:rFonts w:ascii="Times New Roman" w:hAnsi="Times New Roman" w:cs="Times New Roman"/>
+          <w:sz w:val="24"/>
+          <w:szCs w:val="24"/>
+        </w:rPr>
+        <w:t>TCL</w:t>
+      </w:r>
+    </w:p>
+    <w:p>
+      <w:pPr>
+        <w:pStyle w:val="ListParagraph"/>
+        <w:numPr>
+          <w:ilvl w:val="1"/>
+          <w:numId w:val="1"/>
+        </w:numPr>
+        <w:spacing w:after="0"/>
+        <w:jc w:val="both"/>
+        <w:rPr>
+          <w:rFonts w:ascii="Times New Roman" w:hAnsi="Times New Roman" w:cs="Times New Roman"/>
+          <w:sz w:val="24"/>
+          <w:szCs w:val="24"/>
+        </w:rPr>
+      </w:pPr>
+      <w:r>
+        <w:rPr>
+          <w:rFonts w:ascii="Times New Roman" w:hAnsi="Times New Roman" w:cs="Times New Roman"/>
+          <w:sz w:val="24"/>
+          <w:szCs w:val="24"/>
+        </w:rPr>
+        <w:t>https://www.javatpoint.com/dbms-sql-command</w:t>
+      </w:r>
+    </w:p>
+    <w:p>
+      <w:pPr>
+        <w:pStyle w:val="ListParagraph"/>
+        <w:numPr>
+          <w:ilvl w:val="0"/>
+          <w:numId w:val="1"/>
+        </w:numPr>
+        <w:spacing w:after="0"/>
+        <w:jc w:val="both"/>
+        <w:rPr>
+          <w:rFonts w:ascii="Times New Roman" w:hAnsi="Times New Roman" w:cs="Times New Roman"/>
+          <w:sz w:val="24"/>
+          <w:szCs w:val="24"/>
+        </w:rPr>
+      </w:pPr>
+      <w:r>
+        <w:rPr>
+          <w:rFonts w:ascii="Times New Roman" w:hAnsi="Times New Roman" w:cs="Times New Roman"/>
+          <w:sz w:val="24"/>
+          <w:szCs w:val="24"/>
+        </w:rPr>
+        <w:t>What are different types of constraints in SQL?</w:t>
+      </w:r>
+    </w:p>
+    <w:p>
+      <w:pPr>
+        <w:pStyle w:val="ListParagraph"/>
+        <w:numPr>
+          <w:ilvl w:val="1"/>
+          <w:numId w:val="1"/>
+        </w:numPr>
+        <w:spacing w:after="0"/>
+        <w:jc w:val="both"/>
+        <w:rPr>
+          <w:rFonts w:ascii="Times New Roman" w:hAnsi="Times New Roman" w:cs="Times New Roman"/>
+          <w:sz w:val="24"/>
+          <w:szCs w:val="24"/>
+        </w:rPr>
+      </w:pPr>
+      <w:r>
+        <w:rPr>
+          <w:rFonts w:ascii="Times New Roman" w:hAnsi="Times New Roman" w:cs="Times New Roman"/>
+          <w:sz w:val="24"/>
+          <w:szCs w:val="24"/>
+        </w:rPr>
+        <w:t>https://www.w3schools.com/sql/sql_constraints.asp</w:t>
+      </w:r>
+    </w:p>
+    <w:p>
+      <w:pPr>
+        <w:pStyle w:val="ListParagraph"/>
+        <w:numPr>
+          <w:ilvl w:val="0"/>
+          <w:numId w:val="1"/>
+        </w:numPr>
+        <w:spacing w:after="0"/>
+        <w:jc w:val="both"/>
+        <w:rPr>
+          <w:rFonts w:ascii="Times New Roman" w:hAnsi="Times New Roman" w:cs="Times New Roman"/>
+          <w:sz w:val="24"/>
+          <w:szCs w:val="24"/>
+        </w:rPr>
+      </w:pPr>
+      <w:r>
+        <w:rPr>
+          <w:rFonts w:ascii="Times New Roman" w:hAnsi="Times New Roman" w:cs="Times New Roman"/>
+          <w:sz w:val="24"/>
+          <w:szCs w:val="24"/>
+        </w:rPr>
+        <w:t>What is the order of execution in a SELECT statement?</w:t>
+      </w:r>
+    </w:p>
+    <w:p>
+      <w:pPr>
+        <w:pStyle w:val="ListParagraph"/>
+        <w:numPr>
+          <w:ilvl w:val="1"/>
+          <w:numId w:val="1"/>
+        </w:numPr>
+        <w:spacing w:after="0"/>
+        <w:jc w:val="both"/>
+        <w:rPr>
+          <w:rFonts w:ascii="Times New Roman" w:hAnsi="Times New Roman" w:cs="Times New Roman"/>
+          <w:sz w:val="24"/>
+          <w:szCs w:val="24"/>
+        </w:rPr>
+      </w:pPr>
+      <w:r>
+        <w:rPr>
+          <w:rFonts w:ascii="Times New Roman" w:hAnsi="Times New Roman" w:cs="Times New Roman"/>
+          <w:sz w:val="24"/>
+          <w:szCs w:val="24"/>
+        </w:rPr>
+        <w:t>https://www.almabetter.com/bytes/tutorials/sql/sql-order-of-execution</w:t>
+      </w:r>
+    </w:p>
+    <w:p>
+      <w:pPr>
+        <w:pStyle w:val="ListParagraph"/>
+        <w:numPr>
+          <w:ilvl w:val="0"/>
+          <w:numId w:val="1"/>
+        </w:numPr>
+        <w:spacing w:after="0"/>
+        <w:jc w:val="both"/>
+        <w:rPr>
+          <w:rFonts w:ascii="Times New Roman" w:hAnsi="Times New Roman" w:cs="Times New Roman"/>
+          <w:sz w:val="24"/>
+          <w:szCs w:val="24"/>
+        </w:rPr>
+      </w:pPr>
+      <w:r>
+        <w:rPr>
+          <w:rFonts w:ascii="Times New Roman" w:hAnsi="Times New Roman" w:cs="Times New Roman"/>
+          <w:sz w:val="24"/>
+          <w:szCs w:val="24"/>
+        </w:rPr>
+        <w:t>What are the kind of joins you can make in SQL?</w:t>
+      </w:r>
+    </w:p>
+    <w:p>
+      <w:pPr>
+        <w:pStyle w:val="ListParagraph"/>
+        <w:numPr>
+          <w:ilvl w:val="1"/>
+          <w:numId w:val="1"/>
+        </w:numPr>
+        <w:spacing w:after="0"/>
+        <w:jc w:val="both"/>
+        <w:rPr>
+          <w:rFonts w:ascii="Times New Roman" w:hAnsi="Times New Roman" w:cs="Times New Roman"/>
+          <w:sz w:val="24"/>
+          <w:szCs w:val="24"/>
+        </w:rPr>
+      </w:pPr>
+      <w:r>
+        <w:rPr>
+          <w:rFonts w:ascii="Times New Roman" w:hAnsi="Times New Roman" w:cs="Times New Roman"/>
+          <w:sz w:val="24"/>
+          <w:szCs w:val="24"/>
+        </w:rPr>
+        <w:t>cross</w:t>
+      </w:r>
+    </w:p>
+    <w:p>
+      <w:pPr>
+        <w:pStyle w:val="ListParagraph"/>
+        <w:numPr>
+          <w:ilvl w:val="1"/>
+          <w:numId w:val="1"/>
+        </w:numPr>
+        <w:spacing w:after="0"/>
+        <w:jc w:val="both"/>
+        <w:rPr>
+          <w:rFonts w:ascii="Times New Roman" w:hAnsi="Times New Roman" w:cs="Times New Roman"/>
+          <w:sz w:val="24"/>
+          <w:szCs w:val="24"/>
+        </w:rPr>
+      </w:pPr>
+      <w:r>
+        <w:rPr>
+          <w:rFonts w:ascii="Times New Roman" w:hAnsi="Times New Roman" w:cs="Times New Roman"/>
+          <w:sz w:val="24"/>
+          <w:szCs w:val="24"/>
+        </w:rPr>
+        <w:t>inner</w:t>
+      </w:r>
+    </w:p>
+    <w:p>
+      <w:pPr>
+        <w:pStyle w:val="ListParagraph"/>
+        <w:numPr>
+          <w:ilvl w:val="1"/>
+          <w:numId w:val="1"/>
+        </w:numPr>
+        <w:spacing w:after="0"/>
+        <w:jc w:val="both"/>
+        <w:rPr>
+          <w:rFonts w:ascii="Times New Roman" w:hAnsi="Times New Roman" w:cs="Times New Roman"/>
+          <w:sz w:val="24"/>
+          <w:szCs w:val="24"/>
+        </w:rPr>
+      </w:pPr>
+      <w:r>
+        <w:rPr>
+          <w:rFonts w:ascii="Times New Roman" w:hAnsi="Times New Roman" w:cs="Times New Roman"/>
+          <w:sz w:val="24"/>
+          <w:szCs w:val="24"/>
+        </w:rPr>
+        <w:t>left</w:t>
+      </w:r>
+    </w:p>
+    <w:p>
+      <w:pPr>
+        <w:pStyle w:val="ListParagraph"/>
+        <w:numPr>
+          <w:ilvl w:val="1"/>
+          <w:numId w:val="1"/>
+        </w:numPr>
+        <w:spacing w:after="0"/>
+        <w:jc w:val="both"/>
+        <w:rPr>
+          <w:rFonts w:ascii="Times New Roman" w:hAnsi="Times New Roman" w:cs="Times New Roman"/>
+          <w:sz w:val="24"/>
+          <w:szCs w:val="24"/>
+        </w:rPr>
+      </w:pPr>
+      <w:r>
+        <w:rPr>
+          <w:rFonts w:ascii="Times New Roman" w:hAnsi="Times New Roman" w:cs="Times New Roman"/>
+          <w:sz w:val="24"/>
+          <w:szCs w:val="24"/>
+        </w:rPr>
+        <w:t>right</w:t>
+      </w:r>
+    </w:p>
+    <w:p>
+      <w:pPr>
+        <w:pStyle w:val="ListParagraph"/>
+        <w:numPr>
+          <w:ilvl w:val="1"/>
+          <w:numId w:val="1"/>
+        </w:numPr>
+        <w:spacing w:after="0"/>
+        <w:jc w:val="both"/>
+        <w:rPr>
+          <w:rFonts w:ascii="Times New Roman" w:hAnsi="Times New Roman" w:cs="Times New Roman"/>
+          <w:sz w:val="24"/>
+          <w:szCs w:val="24"/>
+        </w:rPr>
+      </w:pPr>
+      <w:r>
+        <w:rPr>
+          <w:rFonts w:ascii="Times New Roman" w:hAnsi="Times New Roman" w:cs="Times New Roman"/>
+          <w:sz w:val="24"/>
+          <w:szCs w:val="24"/>
+        </w:rPr>
+        <w:t>full outer</w:t>
+      </w:r>
+    </w:p>
+    <w:p>
+      <w:pPr>
+        <w:pStyle w:val="ListParagraph"/>
+        <w:numPr>
+          <w:ilvl w:val="1"/>
+          <w:numId w:val="1"/>
+        </w:numPr>
+        <w:spacing w:after="0"/>
+        <w:jc w:val="both"/>
+        <w:rPr>
+          <w:rFonts w:ascii="Times New Roman" w:hAnsi="Times New Roman" w:cs="Times New Roman"/>
+          <w:sz w:val="24"/>
+          <w:szCs w:val="24"/>
+        </w:rPr>
+      </w:pPr>
+      <w:r>
+        <w:rPr>
+          <w:rFonts w:ascii="Times New Roman" w:hAnsi="Times New Roman" w:cs="Times New Roman"/>
+          <w:sz w:val="24"/>
+          <w:szCs w:val="24"/>
+        </w:rPr>
+        <w:t>self</w:t>
+      </w:r>
+    </w:p>
+    <w:p>
+      <w:pPr>
+        <w:pStyle w:val="ListParagraph"/>
+        <w:numPr>
+          <w:ilvl w:val="0"/>
+          <w:numId w:val="1"/>
+        </w:numPr>
+        <w:spacing w:after="0"/>
+        <w:jc w:val="both"/>
+        <w:rPr>
+          <w:rFonts w:ascii="Times New Roman" w:hAnsi="Times New Roman" w:cs="Times New Roman"/>
+          <w:sz w:val="24"/>
+          <w:szCs w:val="24"/>
+        </w:rPr>
+      </w:pPr>
+      <w:r>
+        <w:rPr>
+          <w:rFonts w:ascii="Times New Roman" w:hAnsi="Times New Roman" w:cs="Times New Roman"/>
+          <w:sz w:val="24"/>
+          <w:szCs w:val="24"/>
+        </w:rPr>
+        <w:t>What are different types of aggregations in SQL?</w:t>
+      </w:r>
+    </w:p>
+    <w:p>
+      <w:pPr>
+        <w:pStyle w:val="ListParagraph"/>
+        <w:numPr>
+          <w:ilvl w:val="1"/>
+          <w:numId w:val="1"/>
+        </w:numPr>
+        <w:spacing w:after="0"/>
+        <w:jc w:val="both"/>
+        <w:rPr>
+          <w:rFonts w:ascii="Times New Roman" w:hAnsi="Times New Roman" w:cs="Times New Roman"/>
+          <w:sz w:val="24"/>
+          <w:szCs w:val="24"/>
+        </w:rPr>
+      </w:pPr>
+      <w:r>
+        <w:rPr>
+          <w:rFonts w:ascii="Times New Roman" w:hAnsi="Times New Roman" w:cs="Times New Roman"/>
+          <w:sz w:val="24"/>
+          <w:szCs w:val="24"/>
+        </w:rPr>
+        <w:t>simple - sum, min, max, count etc.</w:t>
+      </w:r>
+    </w:p>
+    <w:p>
+      <w:pPr>
+        <w:pStyle w:val="ListParagraph"/>
+        <w:numPr>
+          <w:ilvl w:val="1"/>
+          <w:numId w:val="1"/>
+        </w:numPr>
+        <w:spacing w:after="0"/>
+        <w:jc w:val="both"/>
+        <w:rPr>
+          <w:rFonts w:ascii="Times New Roman" w:hAnsi="Times New Roman" w:cs="Times New Roman"/>
+          <w:sz w:val="24"/>
+          <w:szCs w:val="24"/>
+        </w:rPr>
+      </w:pPr>
+      <w:r>
+        <w:rPr>
+          <w:rFonts w:ascii="Times New Roman" w:hAnsi="Times New Roman" w:cs="Times New Roman"/>
+          <w:sz w:val="24"/>
+          <w:szCs w:val="24"/>
+        </w:rPr>
+        <w:t>grouping - string_agg, sum, max, min etc.</w:t>
+      </w:r>
+    </w:p>
+    <w:p>
+      <w:pPr>
+        <w:pStyle w:val="ListParagraph"/>
+        <w:numPr>
+          <w:ilvl w:val="0"/>
+          <w:numId w:val="1"/>
+        </w:numPr>
+        <w:spacing w:after="0"/>
+        <w:jc w:val="both"/>
+        <w:rPr>
+          <w:rFonts w:ascii="Times New Roman" w:hAnsi="Times New Roman" w:cs="Times New Roman"/>
+          <w:sz w:val="24"/>
+          <w:szCs w:val="24"/>
+        </w:rPr>
+      </w:pPr>
+      <w:r>
+        <w:rPr>
+          <w:rFonts w:ascii="Times New Roman" w:hAnsi="Times New Roman" w:cs="Times New Roman"/>
+          <w:sz w:val="24"/>
+          <w:szCs w:val="24"/>
+        </w:rPr>
+        <w:t>What are some important</w:t>
+      </w:r>
+      <w:r>
+        <w:rPr>
+          <w:rFonts w:ascii="Times New Roman" w:hAnsi="Times New Roman" w:cs="Times New Roman"/>
+          <w:sz w:val="24"/>
+          <w:szCs w:val="24"/>
+        </w:rPr>
+        <w:t xml:space="preserve"> system defined</w:t>
+      </w:r>
+      <w:r>
+        <w:rPr>
+          <w:rFonts w:ascii="Times New Roman" w:hAnsi="Times New Roman" w:cs="Times New Roman"/>
+          <w:sz w:val="24"/>
+          <w:szCs w:val="24"/>
+        </w:rPr>
+        <w:t xml:space="preserve"> functions in SQL?</w:t>
+      </w:r>
+    </w:p>
+    <w:p>
+      <w:pPr>
+        <w:pStyle w:val="ListParagraph"/>
+        <w:numPr>
+          <w:ilvl w:val="1"/>
+          <w:numId w:val="1"/>
+        </w:numPr>
+        <w:spacing w:after="0"/>
+        <w:jc w:val="both"/>
+        <w:rPr>
+          <w:rFonts w:ascii="Times New Roman" w:hAnsi="Times New Roman" w:cs="Times New Roman"/>
+          <w:sz w:val="24"/>
+          <w:szCs w:val="24"/>
+        </w:rPr>
+      </w:pPr>
+      <w:r>
+        <w:rPr>
+          <w:rFonts w:ascii="Times New Roman" w:hAnsi="Times New Roman" w:cs="Times New Roman"/>
+          <w:sz w:val="24"/>
+          <w:szCs w:val="24"/>
+        </w:rPr>
+        <w:t>string - upper, lower, trim, concat etc.</w:t>
+      </w:r>
+    </w:p>
+    <w:p>
+      <w:pPr>
+        <w:pStyle w:val="ListParagraph"/>
+        <w:numPr>
+          <w:ilvl w:val="1"/>
+          <w:numId w:val="1"/>
+        </w:numPr>
+        <w:spacing w:after="0"/>
+        <w:jc w:val="both"/>
+        <w:rPr>
+          <w:rFonts w:ascii="Times New Roman" w:hAnsi="Times New Roman" w:cs="Times New Roman"/>
+          <w:sz w:val="24"/>
+          <w:szCs w:val="24"/>
+        </w:rPr>
+      </w:pPr>
+      <w:r>
+        <w:rPr>
+          <w:rFonts w:ascii="Times New Roman" w:hAnsi="Times New Roman" w:cs="Times New Roman"/>
+          <w:sz w:val="24"/>
+          <w:szCs w:val="24"/>
+        </w:rPr>
+        <w:t>numeric - sum, count, abs, etc.</w:t>
+      </w:r>
+    </w:p>
+    <w:p>
+      <w:pPr>
+        <w:pStyle w:val="ListParagraph"/>
+        <w:numPr>
+          <w:ilvl w:val="1"/>
+          <w:numId w:val="1"/>
+        </w:numPr>
+        <w:spacing w:after="0"/>
+        <w:jc w:val="both"/>
+        <w:rPr>
+          <w:rFonts w:ascii="Times New Roman" w:hAnsi="Times New Roman" w:cs="Times New Roman"/>
+          <w:sz w:val="24"/>
+          <w:szCs w:val="24"/>
+        </w:rPr>
+      </w:pPr>
+      <w:r>
+        <w:rPr>
+          <w:rFonts w:ascii="Times New Roman" w:hAnsi="Times New Roman" w:cs="Times New Roman"/>
+          <w:sz w:val="24"/>
+          <w:szCs w:val="24"/>
+        </w:rPr>
+        <w:t xml:space="preserve">date - datepart, </w:t>
+      </w:r>
+      <w:r>
+        <w:rPr>
+          <w:rFonts w:ascii="Times New Roman" w:hAnsi="Times New Roman" w:cs="Times New Roman"/>
+          <w:sz w:val="24"/>
+          <w:szCs w:val="24"/>
+        </w:rPr>
+        <w:t>dateadd, datediff etc.</w:t>
+      </w:r>
+    </w:p>
+    <w:p>
+      <w:pPr>
+        <w:pStyle w:val="ListParagraph"/>
+        <w:numPr>
+          <w:ilvl w:val="1"/>
+          <w:numId w:val="1"/>
+        </w:numPr>
+        <w:spacing w:after="0"/>
+        <w:jc w:val="both"/>
+        <w:rPr>
+          <w:rFonts w:ascii="Times New Roman" w:hAnsi="Times New Roman" w:cs="Times New Roman"/>
+          <w:sz w:val="24"/>
+          <w:szCs w:val="24"/>
+        </w:rPr>
+      </w:pPr>
+      <w:r>
+        <w:rPr>
+          <w:rFonts w:ascii="Times New Roman" w:hAnsi="Times New Roman" w:cs="Times New Roman"/>
+          <w:sz w:val="24"/>
+          <w:szCs w:val="24"/>
+        </w:rPr>
+        <w:t>advanced - cast, isnull etc.</w:t>
+      </w:r>
+    </w:p>
+    <w:p>
+      <w:pPr>
+        <w:pStyle w:val="ListParagraph"/>
+        <w:numPr>
+          <w:ilvl w:val="1"/>
+          <w:numId w:val="1"/>
+        </w:numPr>
+        <w:spacing w:after="0"/>
+        <w:jc w:val="both"/>
+        <w:rPr>
+          <w:rFonts w:ascii="Times New Roman" w:hAnsi="Times New Roman" w:cs="Times New Roman"/>
+          <w:sz w:val="24"/>
+          <w:szCs w:val="24"/>
+        </w:rPr>
+      </w:pPr>
+      <w:r>
+        <w:rPr>
+          <w:rFonts w:ascii="Times New Roman" w:hAnsi="Times New Roman" w:cs="Times New Roman"/>
+          <w:sz w:val="24"/>
+          <w:szCs w:val="24"/>
+        </w:rPr>
+        <w:t>https://www.w3schools.com/sql/sql_ref_sqlserver.asp</w:t>
+      </w:r>
+    </w:p>
+    <w:p>
+      <w:pPr>
+        <w:pStyle w:val="ListParagraph"/>
+        <w:numPr>
+          <w:ilvl w:val="0"/>
+          <w:numId w:val="1"/>
+        </w:numPr>
+        <w:spacing w:after="0"/>
+        <w:jc w:val="both"/>
         <w:rPr>
           <w:rFonts w:ascii="Times New Roman" w:hAnsi="Times New Roman" w:cs="Times New Roman"/>
           <w:sz w:val="24"/>
@@ -65,6 +755,7 @@
           <w:numId w:val="1"/>
         </w:numPr>
         <w:spacing w:after="0"/>
+        <w:jc w:val="both"/>
         <w:rPr>
           <w:rFonts w:ascii="Times New Roman" w:hAnsi="Times New Roman" w:cs="Times New Roman"/>
           <w:sz w:val="24"/>
@@ -88,16 +779,1065 @@
           <w:numId w:val="1"/>
         </w:numPr>
         <w:spacing w:after="0"/>
-        <w:rPr>
-          <w:rFonts w:ascii="Times New Roman" w:hAnsi="Times New Roman" w:cs="Times New Roman"/>
-          <w:sz w:val="24"/>
-          <w:szCs w:val="24"/>
-        </w:rPr>
-      </w:pPr>
-    </w:p>
-    <w:p>
-      <w:pPr>
-        <w:spacing w:after="0"/>
+        <w:jc w:val="both"/>
+        <w:rPr>
+          <w:rFonts w:ascii="Times New Roman" w:hAnsi="Times New Roman" w:cs="Times New Roman"/>
+          <w:sz w:val="24"/>
+          <w:szCs w:val="24"/>
+        </w:rPr>
+      </w:pPr>
+      <w:r>
+        <w:rPr>
+          <w:rFonts w:ascii="Times New Roman" w:hAnsi="Times New Roman" w:cs="Times New Roman"/>
+          <w:sz w:val="24"/>
+          <w:szCs w:val="24"/>
+        </w:rPr>
+        <w:t xml:space="preserve">What is the output </w:t>
+      </w:r>
+      <w:r>
+        <w:rPr>
+          <w:rFonts w:ascii="Times New Roman" w:hAnsi="Times New Roman" w:cs="Times New Roman"/>
+          <w:sz w:val="24"/>
+          <w:szCs w:val="24"/>
+        </w:rPr>
+        <w:t>of</w:t>
+      </w:r>
+      <w:r>
+        <w:rPr>
+          <w:rFonts w:ascii="Times New Roman" w:hAnsi="Times New Roman" w:cs="Times New Roman"/>
+          <w:sz w:val="24"/>
+          <w:szCs w:val="24"/>
+        </w:rPr>
+        <w:t xml:space="preserve"> below question</w:t>
+      </w:r>
+    </w:p>
+    <w:p>
+      <w:pPr>
+        <w:pStyle w:val="ListParagraph"/>
+        <w:numPr>
+          <w:ilvl w:val="1"/>
+          <w:numId w:val="1"/>
+        </w:numPr>
+        <w:spacing w:after="0"/>
+        <w:jc w:val="both"/>
+        <w:rPr>
+          <w:rFonts w:ascii="Times New Roman" w:hAnsi="Times New Roman" w:cs="Times New Roman"/>
+          <w:sz w:val="24"/>
+          <w:szCs w:val="24"/>
+        </w:rPr>
+      </w:pPr>
+      <w:r>
+        <w:rPr>
+          <w:rFonts w:ascii="Times New Roman" w:hAnsi="Times New Roman" w:cs="Times New Roman"/>
+          <w:sz w:val="24"/>
+          <w:szCs w:val="24"/>
+        </w:rPr>
+        <w:t>‘east’, 150</w:t>
+      </w:r>
+      <w:proofErr w:type="gramStart"/>
+      <w:r>
+        <w:rPr>
+          <w:rFonts w:ascii="Times New Roman" w:hAnsi="Times New Roman" w:cs="Times New Roman"/>
+          <w:sz w:val="24"/>
+          <w:szCs w:val="24"/>
+        </w:rPr>
+        <w:t xml:space="preserve">   (</w:t>
+      </w:r>
+      <w:proofErr w:type="gramEnd"/>
+      <w:r>
+        <w:rPr>
+          <w:rFonts w:ascii="Times New Roman" w:hAnsi="Times New Roman" w:cs="Times New Roman"/>
+          <w:sz w:val="24"/>
+          <w:szCs w:val="24"/>
+        </w:rPr>
+        <w:t xml:space="preserve">the </w:t>
+      </w:r>
+      <w:proofErr w:type="spellStart"/>
+      <w:r>
+        <w:rPr>
+          <w:rFonts w:ascii="Times New Roman" w:hAnsi="Times New Roman" w:cs="Times New Roman"/>
+          <w:sz w:val="24"/>
+          <w:szCs w:val="24"/>
+        </w:rPr>
+        <w:t>agg</w:t>
+      </w:r>
+      <w:proofErr w:type="spellEnd"/>
+      <w:r>
+        <w:rPr>
+          <w:rFonts w:ascii="Times New Roman" w:hAnsi="Times New Roman" w:cs="Times New Roman"/>
+          <w:sz w:val="24"/>
+          <w:szCs w:val="24"/>
+        </w:rPr>
+        <w:t xml:space="preserve"> function will ignore nulls and it will calculate (100+200)/2)</w:t>
+      </w:r>
+    </w:p>
+    <w:p>
+      <w:pPr>
+        <w:spacing w:after="0"/>
+        <w:jc w:val="both"/>
+        <w:rPr>
+          <w:rFonts w:ascii="Times New Roman" w:hAnsi="Times New Roman" w:cs="Times New Roman"/>
+          <w:sz w:val="24"/>
+          <w:szCs w:val="24"/>
+        </w:rPr>
+      </w:pPr>
+    </w:p>
+    <w:p>
+      <w:pPr>
+        <w:spacing w:after="0"/>
+        <w:jc w:val="both"/>
+        <w:rPr>
+          <w:rFonts w:ascii="Times New Roman" w:hAnsi="Times New Roman" w:cs="Times New Roman"/>
+          <w:sz w:val="24"/>
+          <w:szCs w:val="24"/>
+        </w:rPr>
+      </w:pPr>
+      <w:r>
+        <w:rPr>
+          <w:rFonts w:ascii="Times New Roman" w:hAnsi="Times New Roman" w:cs="Times New Roman"/>
+          <w:sz w:val="24"/>
+          <w:szCs w:val="24"/>
+        </w:rPr>
+        <w:t>region, sales</w:t>
+      </w:r>
+    </w:p>
+    <w:p>
+      <w:pPr>
+        <w:spacing w:after="0"/>
+        <w:jc w:val="both"/>
+        <w:rPr>
+          <w:rFonts w:ascii="Times New Roman" w:hAnsi="Times New Roman" w:cs="Times New Roman"/>
+          <w:sz w:val="24"/>
+          <w:szCs w:val="24"/>
+        </w:rPr>
+      </w:pPr>
+      <w:r>
+        <w:rPr>
+          <w:rFonts w:ascii="Times New Roman" w:hAnsi="Times New Roman" w:cs="Times New Roman"/>
+          <w:sz w:val="24"/>
+          <w:szCs w:val="24"/>
+        </w:rPr>
+        <w:t>‘east’, 100</w:t>
+      </w:r>
+    </w:p>
+    <w:p>
+      <w:pPr>
+        <w:spacing w:after="0"/>
+        <w:jc w:val="both"/>
+        <w:rPr>
+          <w:rFonts w:ascii="Times New Roman" w:hAnsi="Times New Roman" w:cs="Times New Roman"/>
+          <w:sz w:val="24"/>
+          <w:szCs w:val="24"/>
+        </w:rPr>
+      </w:pPr>
+      <w:r>
+        <w:rPr>
+          <w:rFonts w:ascii="Times New Roman" w:hAnsi="Times New Roman" w:cs="Times New Roman"/>
+          <w:sz w:val="24"/>
+          <w:szCs w:val="24"/>
+        </w:rPr>
+        <w:t>‘east’, null</w:t>
+      </w:r>
+    </w:p>
+    <w:p>
+      <w:pPr>
+        <w:spacing w:after="0"/>
+        <w:jc w:val="both"/>
+        <w:rPr>
+          <w:rFonts w:ascii="Times New Roman" w:hAnsi="Times New Roman" w:cs="Times New Roman"/>
+          <w:sz w:val="24"/>
+          <w:szCs w:val="24"/>
+        </w:rPr>
+      </w:pPr>
+      <w:r>
+        <w:rPr>
+          <w:rFonts w:ascii="Times New Roman" w:hAnsi="Times New Roman" w:cs="Times New Roman"/>
+          <w:sz w:val="24"/>
+          <w:szCs w:val="24"/>
+        </w:rPr>
+        <w:t>‘east’, 200</w:t>
+      </w:r>
+    </w:p>
+    <w:p>
+      <w:pPr>
+        <w:spacing w:after="0"/>
+        <w:jc w:val="both"/>
+        <w:rPr>
+          <w:rFonts w:ascii="Times New Roman" w:hAnsi="Times New Roman" w:cs="Times New Roman"/>
+          <w:sz w:val="24"/>
+          <w:szCs w:val="24"/>
+        </w:rPr>
+      </w:pPr>
+    </w:p>
+    <w:p>
+      <w:pPr>
+        <w:spacing w:after="0"/>
+        <w:jc w:val="both"/>
+        <w:rPr>
+          <w:rFonts w:ascii="Times New Roman" w:hAnsi="Times New Roman" w:cs="Times New Roman"/>
+          <w:sz w:val="24"/>
+          <w:szCs w:val="24"/>
+        </w:rPr>
+      </w:pPr>
+      <w:r>
+        <w:rPr>
+          <w:rFonts w:ascii="Times New Roman" w:hAnsi="Times New Roman" w:cs="Times New Roman"/>
+          <w:sz w:val="24"/>
+          <w:szCs w:val="24"/>
+        </w:rPr>
+        <w:t xml:space="preserve">select region, avg(sales) as </w:t>
+      </w:r>
+      <w:proofErr w:type="spellStart"/>
+      <w:r>
+        <w:rPr>
+          <w:rFonts w:ascii="Times New Roman" w:hAnsi="Times New Roman" w:cs="Times New Roman"/>
+          <w:sz w:val="24"/>
+          <w:szCs w:val="24"/>
+        </w:rPr>
+        <w:t>avg_sales</w:t>
+      </w:r>
+      <w:proofErr w:type="spellEnd"/>
+    </w:p>
+    <w:p>
+      <w:pPr>
+        <w:spacing w:after="0"/>
+        <w:jc w:val="both"/>
+        <w:rPr>
+          <w:rFonts w:ascii="Times New Roman" w:hAnsi="Times New Roman" w:cs="Times New Roman"/>
+          <w:sz w:val="24"/>
+          <w:szCs w:val="24"/>
+        </w:rPr>
+      </w:pPr>
+      <w:r>
+        <w:rPr>
+          <w:rFonts w:ascii="Times New Roman" w:hAnsi="Times New Roman" w:cs="Times New Roman"/>
+          <w:sz w:val="24"/>
+          <w:szCs w:val="24"/>
+        </w:rPr>
+        <w:t>from</w:t>
+      </w:r>
+    </w:p>
+    <w:p>
+      <w:pPr>
+        <w:spacing w:after="0"/>
+        <w:jc w:val="both"/>
+        <w:rPr>
+          <w:rFonts w:ascii="Times New Roman" w:hAnsi="Times New Roman" w:cs="Times New Roman"/>
+          <w:sz w:val="24"/>
+          <w:szCs w:val="24"/>
+        </w:rPr>
+      </w:pPr>
+      <w:r>
+        <w:rPr>
+          <w:rFonts w:ascii="Times New Roman" w:hAnsi="Times New Roman" w:cs="Times New Roman"/>
+          <w:sz w:val="24"/>
+          <w:szCs w:val="24"/>
+        </w:rPr>
+        <w:t>tab</w:t>
+      </w:r>
+    </w:p>
+    <w:p>
+      <w:pPr>
+        <w:spacing w:after="0"/>
+        <w:jc w:val="both"/>
+        <w:rPr>
+          <w:rFonts w:ascii="Times New Roman" w:hAnsi="Times New Roman" w:cs="Times New Roman"/>
+          <w:sz w:val="24"/>
+          <w:szCs w:val="24"/>
+        </w:rPr>
+      </w:pPr>
+      <w:r>
+        <w:rPr>
+          <w:rFonts w:ascii="Times New Roman" w:hAnsi="Times New Roman" w:cs="Times New Roman"/>
+          <w:sz w:val="24"/>
+          <w:szCs w:val="24"/>
+        </w:rPr>
+        <w:t>group by region</w:t>
+      </w:r>
+    </w:p>
+    <w:p>
+      <w:pPr>
+        <w:spacing w:after="0"/>
+        <w:jc w:val="both"/>
+        <w:rPr>
+          <w:rFonts w:ascii="Times New Roman" w:hAnsi="Times New Roman" w:cs="Times New Roman"/>
+          <w:sz w:val="24"/>
+          <w:szCs w:val="24"/>
+        </w:rPr>
+      </w:pPr>
+    </w:p>
+    <w:p>
+      <w:pPr>
+        <w:pStyle w:val="ListParagraph"/>
+        <w:numPr>
+          <w:ilvl w:val="0"/>
+          <w:numId w:val="1"/>
+        </w:numPr>
+        <w:spacing w:after="0"/>
+        <w:jc w:val="both"/>
+        <w:rPr>
+          <w:rFonts w:ascii="Times New Roman" w:hAnsi="Times New Roman" w:cs="Times New Roman"/>
+          <w:sz w:val="24"/>
+          <w:szCs w:val="24"/>
+        </w:rPr>
+      </w:pPr>
+      <w:r>
+        <w:rPr>
+          <w:rFonts w:ascii="Times New Roman" w:hAnsi="Times New Roman" w:cs="Times New Roman"/>
+          <w:sz w:val="24"/>
+          <w:szCs w:val="24"/>
+        </w:rPr>
+        <w:t xml:space="preserve">What is the output </w:t>
+      </w:r>
+      <w:r>
+        <w:rPr>
+          <w:rFonts w:ascii="Times New Roman" w:hAnsi="Times New Roman" w:cs="Times New Roman"/>
+          <w:sz w:val="24"/>
+          <w:szCs w:val="24"/>
+        </w:rPr>
+        <w:t>of</w:t>
+      </w:r>
+      <w:r>
+        <w:rPr>
+          <w:rFonts w:ascii="Times New Roman" w:hAnsi="Times New Roman" w:cs="Times New Roman"/>
+          <w:sz w:val="24"/>
+          <w:szCs w:val="24"/>
+        </w:rPr>
+        <w:t xml:space="preserve"> below question</w:t>
+      </w:r>
+    </w:p>
+    <w:p>
+      <w:pPr>
+        <w:pStyle w:val="ListParagraph"/>
+        <w:numPr>
+          <w:ilvl w:val="1"/>
+          <w:numId w:val="1"/>
+        </w:numPr>
+        <w:spacing w:after="0"/>
+        <w:jc w:val="both"/>
+        <w:rPr>
+          <w:rFonts w:ascii="Times New Roman" w:hAnsi="Times New Roman" w:cs="Times New Roman"/>
+          <w:sz w:val="24"/>
+          <w:szCs w:val="24"/>
+        </w:rPr>
+      </w:pPr>
+      <w:r>
+        <w:rPr>
+          <w:rFonts w:ascii="Times New Roman" w:hAnsi="Times New Roman" w:cs="Times New Roman"/>
+          <w:sz w:val="24"/>
+          <w:szCs w:val="24"/>
+        </w:rPr>
+        <w:t>10, 8, 10</w:t>
+      </w:r>
+    </w:p>
+    <w:p>
+      <w:pPr>
+        <w:spacing w:after="0"/>
+        <w:jc w:val="both"/>
+        <w:rPr>
+          <w:rFonts w:ascii="Times New Roman" w:hAnsi="Times New Roman" w:cs="Times New Roman"/>
+          <w:sz w:val="24"/>
+          <w:szCs w:val="24"/>
+        </w:rPr>
+      </w:pPr>
+    </w:p>
+    <w:p>
+      <w:pPr>
+        <w:spacing w:after="0"/>
+        <w:jc w:val="both"/>
+        <w:rPr>
+          <w:rFonts w:ascii="Times New Roman" w:hAnsi="Times New Roman" w:cs="Times New Roman"/>
+          <w:sz w:val="24"/>
+          <w:szCs w:val="24"/>
+        </w:rPr>
+      </w:pPr>
+      <w:r>
+        <w:rPr>
+          <w:rFonts w:ascii="Times New Roman" w:hAnsi="Times New Roman" w:cs="Times New Roman"/>
+          <w:sz w:val="24"/>
+          <w:szCs w:val="24"/>
+        </w:rPr>
+        <w:t>a table has total 10 rows, state column has 2 nulls</w:t>
+      </w:r>
+    </w:p>
+    <w:p>
+      <w:pPr>
+        <w:spacing w:after="0"/>
+        <w:jc w:val="both"/>
+        <w:rPr>
+          <w:rFonts w:ascii="Times New Roman" w:hAnsi="Times New Roman" w:cs="Times New Roman"/>
+          <w:sz w:val="24"/>
+          <w:szCs w:val="24"/>
+        </w:rPr>
+      </w:pPr>
+    </w:p>
+    <w:p>
+      <w:pPr>
+        <w:spacing w:after="0"/>
+        <w:jc w:val="both"/>
+        <w:rPr>
+          <w:rFonts w:ascii="Times New Roman" w:hAnsi="Times New Roman" w:cs="Times New Roman"/>
+          <w:sz w:val="24"/>
+          <w:szCs w:val="24"/>
+        </w:rPr>
+      </w:pPr>
+      <w:proofErr w:type="gramStart"/>
+      <w:r>
+        <w:rPr>
+          <w:rFonts w:ascii="Times New Roman" w:hAnsi="Times New Roman" w:cs="Times New Roman"/>
+          <w:sz w:val="24"/>
+          <w:szCs w:val="24"/>
+        </w:rPr>
+        <w:t>count(</w:t>
+      </w:r>
+      <w:proofErr w:type="gramEnd"/>
+      <w:r>
+        <w:rPr>
+          <w:rFonts w:ascii="Times New Roman" w:hAnsi="Times New Roman" w:cs="Times New Roman"/>
+          <w:sz w:val="24"/>
+          <w:szCs w:val="24"/>
+        </w:rPr>
+        <w:t>1), count(state), count(*)</w:t>
+      </w:r>
+    </w:p>
+    <w:p>
+      <w:pPr>
+        <w:spacing w:after="0"/>
+        <w:jc w:val="both"/>
+        <w:rPr>
+          <w:rFonts w:ascii="Times New Roman" w:hAnsi="Times New Roman" w:cs="Times New Roman"/>
+          <w:sz w:val="24"/>
+          <w:szCs w:val="24"/>
+        </w:rPr>
+      </w:pPr>
+    </w:p>
+    <w:p>
+      <w:pPr>
+        <w:pStyle w:val="ListParagraph"/>
+        <w:numPr>
+          <w:ilvl w:val="0"/>
+          <w:numId w:val="1"/>
+        </w:numPr>
+        <w:spacing w:after="0"/>
+        <w:jc w:val="both"/>
+        <w:rPr>
+          <w:rFonts w:ascii="Times New Roman" w:hAnsi="Times New Roman" w:cs="Times New Roman"/>
+          <w:sz w:val="24"/>
+          <w:szCs w:val="24"/>
+        </w:rPr>
+      </w:pPr>
+      <w:r>
+        <w:rPr>
+          <w:rFonts w:ascii="Times New Roman" w:hAnsi="Times New Roman" w:cs="Times New Roman"/>
+          <w:sz w:val="24"/>
+          <w:szCs w:val="24"/>
+        </w:rPr>
+        <w:t>What is the output of below question</w:t>
+      </w:r>
+    </w:p>
+    <w:p>
+      <w:pPr>
+        <w:pStyle w:val="ListParagraph"/>
+        <w:numPr>
+          <w:ilvl w:val="1"/>
+          <w:numId w:val="1"/>
+        </w:numPr>
+        <w:spacing w:after="0"/>
+        <w:jc w:val="both"/>
+        <w:rPr>
+          <w:rFonts w:ascii="Times New Roman" w:hAnsi="Times New Roman" w:cs="Times New Roman"/>
+          <w:sz w:val="24"/>
+          <w:szCs w:val="24"/>
+        </w:rPr>
+      </w:pPr>
+      <w:r>
+        <w:rPr>
+          <w:rFonts w:ascii="Times New Roman" w:hAnsi="Times New Roman" w:cs="Times New Roman"/>
+          <w:sz w:val="24"/>
+          <w:szCs w:val="24"/>
+        </w:rPr>
+        <w:t>no result</w:t>
+      </w:r>
+    </w:p>
+    <w:p>
+      <w:pPr>
+        <w:spacing w:after="0"/>
+        <w:jc w:val="both"/>
+        <w:rPr>
+          <w:rFonts w:ascii="Times New Roman" w:hAnsi="Times New Roman" w:cs="Times New Roman"/>
+          <w:sz w:val="24"/>
+          <w:szCs w:val="24"/>
+        </w:rPr>
+      </w:pPr>
+    </w:p>
+    <w:p>
+      <w:pPr>
+        <w:spacing w:after="0"/>
+        <w:jc w:val="both"/>
+        <w:rPr>
+          <w:rFonts w:ascii="Times New Roman" w:hAnsi="Times New Roman" w:cs="Times New Roman"/>
+          <w:sz w:val="24"/>
+          <w:szCs w:val="24"/>
+        </w:rPr>
+      </w:pPr>
+      <w:r>
+        <w:rPr>
+          <w:rFonts w:ascii="Times New Roman" w:hAnsi="Times New Roman" w:cs="Times New Roman"/>
+          <w:sz w:val="24"/>
+          <w:szCs w:val="24"/>
+        </w:rPr>
+        <w:t>select * from tab where null=null;</w:t>
+      </w:r>
+    </w:p>
+    <w:p>
+      <w:pPr>
+        <w:spacing w:after="0"/>
+        <w:jc w:val="both"/>
+        <w:rPr>
+          <w:rFonts w:ascii="Times New Roman" w:hAnsi="Times New Roman" w:cs="Times New Roman"/>
+          <w:sz w:val="24"/>
+          <w:szCs w:val="24"/>
+        </w:rPr>
+      </w:pPr>
+    </w:p>
+    <w:p>
+      <w:pPr>
+        <w:pStyle w:val="ListParagraph"/>
+        <w:numPr>
+          <w:ilvl w:val="0"/>
+          <w:numId w:val="1"/>
+        </w:numPr>
+        <w:spacing w:after="0"/>
+        <w:jc w:val="both"/>
+        <w:rPr>
+          <w:rFonts w:ascii="Times New Roman" w:hAnsi="Times New Roman" w:cs="Times New Roman"/>
+          <w:sz w:val="24"/>
+          <w:szCs w:val="24"/>
+        </w:rPr>
+      </w:pPr>
+      <w:r>
+        <w:rPr>
+          <w:rFonts w:ascii="Times New Roman" w:hAnsi="Times New Roman" w:cs="Times New Roman"/>
+          <w:sz w:val="24"/>
+          <w:szCs w:val="24"/>
+        </w:rPr>
+        <w:t>What is the output of below question</w:t>
+      </w:r>
+    </w:p>
+    <w:p>
+      <w:pPr>
+        <w:pStyle w:val="ListParagraph"/>
+        <w:numPr>
+          <w:ilvl w:val="1"/>
+          <w:numId w:val="1"/>
+        </w:numPr>
+        <w:spacing w:after="0"/>
+        <w:jc w:val="both"/>
+        <w:rPr>
+          <w:rFonts w:ascii="Times New Roman" w:hAnsi="Times New Roman" w:cs="Times New Roman"/>
+          <w:sz w:val="24"/>
+          <w:szCs w:val="24"/>
+        </w:rPr>
+      </w:pPr>
+      <w:r>
+        <w:rPr>
+          <w:rFonts w:ascii="Times New Roman" w:hAnsi="Times New Roman" w:cs="Times New Roman"/>
+          <w:sz w:val="24"/>
+          <w:szCs w:val="24"/>
+        </w:rPr>
+        <w:t>for first query, it will either return an empty set or error. for second query it will return the 2</w:t>
+      </w:r>
+      <w:r>
+        <w:rPr>
+          <w:rFonts w:ascii="Times New Roman" w:hAnsi="Times New Roman" w:cs="Times New Roman"/>
+          <w:sz w:val="24"/>
+          <w:szCs w:val="24"/>
+          <w:vertAlign w:val="superscript"/>
+        </w:rPr>
+        <w:t>nd</w:t>
+      </w:r>
+      <w:r>
+        <w:rPr>
+          <w:rFonts w:ascii="Times New Roman" w:hAnsi="Times New Roman" w:cs="Times New Roman"/>
+          <w:sz w:val="24"/>
+          <w:szCs w:val="24"/>
+        </w:rPr>
+        <w:t xml:space="preserve"> record.</w:t>
+      </w:r>
+    </w:p>
+    <w:p>
+      <w:pPr>
+        <w:spacing w:after="0"/>
+        <w:jc w:val="both"/>
+        <w:rPr>
+          <w:rFonts w:ascii="Times New Roman" w:hAnsi="Times New Roman" w:cs="Times New Roman"/>
+          <w:sz w:val="24"/>
+          <w:szCs w:val="24"/>
+        </w:rPr>
+      </w:pPr>
+    </w:p>
+    <w:p>
+      <w:pPr>
+        <w:spacing w:after="0"/>
+        <w:jc w:val="both"/>
+        <w:rPr>
+          <w:rFonts w:ascii="Times New Roman" w:hAnsi="Times New Roman" w:cs="Times New Roman"/>
+          <w:sz w:val="24"/>
+          <w:szCs w:val="24"/>
+        </w:rPr>
+      </w:pPr>
+      <w:proofErr w:type="spellStart"/>
+      <w:r>
+        <w:rPr>
+          <w:rFonts w:ascii="Times New Roman" w:hAnsi="Times New Roman" w:cs="Times New Roman"/>
+          <w:sz w:val="24"/>
+          <w:szCs w:val="24"/>
+        </w:rPr>
+        <w:t>customer_id</w:t>
+      </w:r>
+      <w:proofErr w:type="spellEnd"/>
+      <w:r>
+        <w:rPr>
+          <w:rFonts w:ascii="Times New Roman" w:hAnsi="Times New Roman" w:cs="Times New Roman"/>
+          <w:sz w:val="24"/>
+          <w:szCs w:val="24"/>
+        </w:rPr>
+        <w:t>, age</w:t>
+      </w:r>
+    </w:p>
+    <w:p>
+      <w:pPr>
+        <w:spacing w:after="0"/>
+        <w:jc w:val="both"/>
+        <w:rPr>
+          <w:rFonts w:ascii="Times New Roman" w:hAnsi="Times New Roman" w:cs="Times New Roman"/>
+          <w:sz w:val="24"/>
+          <w:szCs w:val="24"/>
+        </w:rPr>
+      </w:pPr>
+      <w:r>
+        <w:rPr>
+          <w:rFonts w:ascii="Times New Roman" w:hAnsi="Times New Roman" w:cs="Times New Roman"/>
+          <w:sz w:val="24"/>
+          <w:szCs w:val="24"/>
+        </w:rPr>
+        <w:t>1, 15</w:t>
+      </w:r>
+    </w:p>
+    <w:p>
+      <w:pPr>
+        <w:spacing w:after="0"/>
+        <w:jc w:val="both"/>
+        <w:rPr>
+          <w:rFonts w:ascii="Times New Roman" w:hAnsi="Times New Roman" w:cs="Times New Roman"/>
+          <w:sz w:val="24"/>
+          <w:szCs w:val="24"/>
+        </w:rPr>
+      </w:pPr>
+      <w:r>
+        <w:rPr>
+          <w:rFonts w:ascii="Times New Roman" w:hAnsi="Times New Roman" w:cs="Times New Roman"/>
+          <w:sz w:val="24"/>
+          <w:szCs w:val="24"/>
+        </w:rPr>
+        <w:t>2, null</w:t>
+      </w:r>
+    </w:p>
+    <w:p>
+      <w:pPr>
+        <w:spacing w:after="0"/>
+        <w:jc w:val="both"/>
+        <w:rPr>
+          <w:rFonts w:ascii="Times New Roman" w:hAnsi="Times New Roman" w:cs="Times New Roman"/>
+          <w:sz w:val="24"/>
+          <w:szCs w:val="24"/>
+        </w:rPr>
+      </w:pPr>
+      <w:r>
+        <w:rPr>
+          <w:rFonts w:ascii="Times New Roman" w:hAnsi="Times New Roman" w:cs="Times New Roman"/>
+          <w:sz w:val="24"/>
+          <w:szCs w:val="24"/>
+        </w:rPr>
+        <w:t>3, 26</w:t>
+      </w:r>
+    </w:p>
+    <w:p>
+      <w:pPr>
+        <w:spacing w:after="0"/>
+        <w:jc w:val="both"/>
+        <w:rPr>
+          <w:rFonts w:ascii="Times New Roman" w:hAnsi="Times New Roman" w:cs="Times New Roman"/>
+          <w:sz w:val="24"/>
+          <w:szCs w:val="24"/>
+        </w:rPr>
+      </w:pPr>
+      <w:r>
+        <w:rPr>
+          <w:rFonts w:ascii="Times New Roman" w:hAnsi="Times New Roman" w:cs="Times New Roman"/>
+          <w:sz w:val="24"/>
+          <w:szCs w:val="24"/>
+        </w:rPr>
+        <w:t>4, 50</w:t>
+      </w:r>
+    </w:p>
+    <w:p>
+      <w:pPr>
+        <w:spacing w:after="0"/>
+        <w:jc w:val="both"/>
+        <w:rPr>
+          <w:rFonts w:ascii="Times New Roman" w:hAnsi="Times New Roman" w:cs="Times New Roman"/>
+          <w:sz w:val="24"/>
+          <w:szCs w:val="24"/>
+        </w:rPr>
+      </w:pPr>
+    </w:p>
+    <w:p>
+      <w:pPr>
+        <w:spacing w:after="0"/>
+        <w:jc w:val="both"/>
+        <w:rPr>
+          <w:rFonts w:ascii="Times New Roman" w:hAnsi="Times New Roman" w:cs="Times New Roman"/>
+          <w:sz w:val="24"/>
+          <w:szCs w:val="24"/>
+        </w:rPr>
+      </w:pPr>
+      <w:r>
+        <w:rPr>
+          <w:rFonts w:ascii="Times New Roman" w:hAnsi="Times New Roman" w:cs="Times New Roman"/>
+          <w:sz w:val="24"/>
+          <w:szCs w:val="24"/>
+        </w:rPr>
+        <w:t>select * from tab where age = null;</w:t>
+      </w:r>
+    </w:p>
+    <w:p>
+      <w:pPr>
+        <w:spacing w:after="0"/>
+        <w:jc w:val="both"/>
+        <w:rPr>
+          <w:rFonts w:ascii="Times New Roman" w:hAnsi="Times New Roman" w:cs="Times New Roman"/>
+          <w:sz w:val="24"/>
+          <w:szCs w:val="24"/>
+        </w:rPr>
+      </w:pPr>
+    </w:p>
+    <w:p>
+      <w:pPr>
+        <w:spacing w:after="0"/>
+        <w:jc w:val="both"/>
+        <w:rPr>
+          <w:rFonts w:ascii="Times New Roman" w:hAnsi="Times New Roman" w:cs="Times New Roman"/>
+          <w:sz w:val="24"/>
+          <w:szCs w:val="24"/>
+        </w:rPr>
+      </w:pPr>
+      <w:r>
+        <w:rPr>
+          <w:rFonts w:ascii="Times New Roman" w:hAnsi="Times New Roman" w:cs="Times New Roman"/>
+          <w:sz w:val="24"/>
+          <w:szCs w:val="24"/>
+        </w:rPr>
+        <w:t>select * from tab where age is null;</w:t>
+      </w:r>
+    </w:p>
+    <w:p>
+      <w:pPr>
+        <w:spacing w:after="0"/>
+        <w:jc w:val="both"/>
+        <w:rPr>
+          <w:rFonts w:ascii="Times New Roman" w:hAnsi="Times New Roman" w:cs="Times New Roman"/>
+          <w:sz w:val="24"/>
+          <w:szCs w:val="24"/>
+        </w:rPr>
+      </w:pPr>
+    </w:p>
+    <w:p>
+      <w:pPr>
+        <w:pStyle w:val="ListParagraph"/>
+        <w:numPr>
+          <w:ilvl w:val="0"/>
+          <w:numId w:val="1"/>
+        </w:numPr>
+        <w:spacing w:after="0"/>
+        <w:jc w:val="both"/>
+        <w:rPr>
+          <w:rFonts w:ascii="Times New Roman" w:hAnsi="Times New Roman" w:cs="Times New Roman"/>
+          <w:sz w:val="24"/>
+          <w:szCs w:val="24"/>
+        </w:rPr>
+      </w:pPr>
+      <w:r>
+        <w:rPr>
+          <w:rFonts w:ascii="Times New Roman" w:hAnsi="Times New Roman" w:cs="Times New Roman"/>
+          <w:sz w:val="24"/>
+          <w:szCs w:val="24"/>
+        </w:rPr>
+        <w:t>Write query to find - employees whose salary is more than their manager</w:t>
+      </w:r>
+    </w:p>
+    <w:p>
+      <w:pPr>
+        <w:pStyle w:val="ListParagraph"/>
+        <w:numPr>
+          <w:ilvl w:val="1"/>
+          <w:numId w:val="1"/>
+        </w:numPr>
+        <w:spacing w:after="0"/>
+        <w:jc w:val="both"/>
+        <w:rPr>
+          <w:rFonts w:ascii="Times New Roman" w:hAnsi="Times New Roman" w:cs="Times New Roman"/>
+          <w:sz w:val="24"/>
+          <w:szCs w:val="24"/>
+        </w:rPr>
+      </w:pPr>
+      <w:r>
+        <w:rPr>
+          <w:rFonts w:ascii="Times New Roman" w:hAnsi="Times New Roman" w:cs="Times New Roman"/>
+          <w:sz w:val="24"/>
+          <w:szCs w:val="24"/>
+        </w:rPr>
+        <w:t>select &lt;</w:t>
+      </w:r>
+      <w:proofErr w:type="spellStart"/>
+      <w:r>
+        <w:rPr>
+          <w:rFonts w:ascii="Times New Roman" w:hAnsi="Times New Roman" w:cs="Times New Roman"/>
+          <w:sz w:val="24"/>
+          <w:szCs w:val="24"/>
+        </w:rPr>
+        <w:t>req_columns</w:t>
+      </w:r>
+      <w:proofErr w:type="spellEnd"/>
+      <w:r>
+        <w:rPr>
+          <w:rFonts w:ascii="Times New Roman" w:hAnsi="Times New Roman" w:cs="Times New Roman"/>
+          <w:sz w:val="24"/>
+          <w:szCs w:val="24"/>
+        </w:rPr>
+        <w:t>&gt; from employee e1 inner join employee e2 on e</w:t>
+      </w:r>
+      <w:proofErr w:type="gramStart"/>
+      <w:r>
+        <w:rPr>
+          <w:rFonts w:ascii="Times New Roman" w:hAnsi="Times New Roman" w:cs="Times New Roman"/>
+          <w:sz w:val="24"/>
+          <w:szCs w:val="24"/>
+        </w:rPr>
+        <w:t>1.manager</w:t>
+      </w:r>
+      <w:proofErr w:type="gramEnd"/>
+      <w:r>
+        <w:rPr>
+          <w:rFonts w:ascii="Times New Roman" w:hAnsi="Times New Roman" w:cs="Times New Roman"/>
+          <w:sz w:val="24"/>
+          <w:szCs w:val="24"/>
+        </w:rPr>
+        <w:t>_id = e2.emp_id where e1.salary &gt; e2.salary;</w:t>
+      </w:r>
+    </w:p>
+    <w:p>
+      <w:pPr>
+        <w:spacing w:after="0"/>
+        <w:jc w:val="both"/>
+        <w:rPr>
+          <w:rFonts w:ascii="Times New Roman" w:hAnsi="Times New Roman" w:cs="Times New Roman"/>
+          <w:sz w:val="24"/>
+          <w:szCs w:val="24"/>
+        </w:rPr>
+      </w:pPr>
+    </w:p>
+    <w:p>
+      <w:pPr>
+        <w:spacing w:after="0"/>
+        <w:jc w:val="both"/>
+        <w:rPr>
+          <w:rFonts w:ascii="Times New Roman" w:hAnsi="Times New Roman" w:cs="Times New Roman"/>
+          <w:sz w:val="24"/>
+          <w:szCs w:val="24"/>
+        </w:rPr>
+      </w:pPr>
+      <w:proofErr w:type="spellStart"/>
+      <w:r>
+        <w:rPr>
+          <w:rFonts w:ascii="Times New Roman" w:hAnsi="Times New Roman" w:cs="Times New Roman"/>
+          <w:sz w:val="24"/>
+          <w:szCs w:val="24"/>
+        </w:rPr>
+        <w:t>emp_id</w:t>
+      </w:r>
+      <w:proofErr w:type="spellEnd"/>
+      <w:r>
+        <w:rPr>
+          <w:rFonts w:ascii="Times New Roman" w:hAnsi="Times New Roman" w:cs="Times New Roman"/>
+          <w:sz w:val="24"/>
+          <w:szCs w:val="24"/>
+        </w:rPr>
+        <w:t xml:space="preserve">, dept, salary, </w:t>
+      </w:r>
+      <w:proofErr w:type="spellStart"/>
+      <w:r>
+        <w:rPr>
+          <w:rFonts w:ascii="Times New Roman" w:hAnsi="Times New Roman" w:cs="Times New Roman"/>
+          <w:sz w:val="24"/>
+          <w:szCs w:val="24"/>
+        </w:rPr>
+        <w:t>manager_id</w:t>
+      </w:r>
+      <w:proofErr w:type="spellEnd"/>
+    </w:p>
+    <w:p>
+      <w:pPr>
+        <w:spacing w:after="0"/>
+        <w:jc w:val="both"/>
+        <w:rPr>
+          <w:rFonts w:ascii="Times New Roman" w:hAnsi="Times New Roman" w:cs="Times New Roman"/>
+          <w:sz w:val="24"/>
+          <w:szCs w:val="24"/>
+        </w:rPr>
+      </w:pPr>
+      <w:r>
+        <w:rPr>
+          <w:rFonts w:ascii="Times New Roman" w:hAnsi="Times New Roman" w:cs="Times New Roman"/>
+          <w:sz w:val="24"/>
+          <w:szCs w:val="24"/>
+        </w:rPr>
+        <w:t>1, ‘</w:t>
+      </w:r>
+      <w:proofErr w:type="spellStart"/>
+      <w:r>
+        <w:rPr>
+          <w:rFonts w:ascii="Times New Roman" w:hAnsi="Times New Roman" w:cs="Times New Roman"/>
+          <w:sz w:val="24"/>
+          <w:szCs w:val="24"/>
+        </w:rPr>
+        <w:t>hr</w:t>
+      </w:r>
+      <w:proofErr w:type="spellEnd"/>
+      <w:r>
+        <w:rPr>
+          <w:rFonts w:ascii="Times New Roman" w:hAnsi="Times New Roman" w:cs="Times New Roman"/>
+          <w:sz w:val="24"/>
+          <w:szCs w:val="24"/>
+        </w:rPr>
+        <w:t>’, 3000, 4</w:t>
+      </w:r>
+    </w:p>
+    <w:p>
+      <w:pPr>
+        <w:spacing w:after="0"/>
+        <w:jc w:val="both"/>
+        <w:rPr>
+          <w:rFonts w:ascii="Times New Roman" w:hAnsi="Times New Roman" w:cs="Times New Roman"/>
+          <w:sz w:val="24"/>
+          <w:szCs w:val="24"/>
+        </w:rPr>
+      </w:pPr>
+      <w:r>
+        <w:rPr>
+          <w:rFonts w:ascii="Times New Roman" w:hAnsi="Times New Roman" w:cs="Times New Roman"/>
+          <w:sz w:val="24"/>
+          <w:szCs w:val="24"/>
+        </w:rPr>
+        <w:t>2, ‘finance’, 5000, 3</w:t>
+      </w:r>
+    </w:p>
+    <w:p>
+      <w:pPr>
+        <w:spacing w:after="0"/>
+        <w:jc w:val="both"/>
+        <w:rPr>
+          <w:rFonts w:ascii="Times New Roman" w:hAnsi="Times New Roman" w:cs="Times New Roman"/>
+          <w:sz w:val="24"/>
+          <w:szCs w:val="24"/>
+        </w:rPr>
+      </w:pPr>
+      <w:r>
+        <w:rPr>
+          <w:rFonts w:ascii="Times New Roman" w:hAnsi="Times New Roman" w:cs="Times New Roman"/>
+          <w:sz w:val="24"/>
+          <w:szCs w:val="24"/>
+        </w:rPr>
+        <w:t>3, ‘finance’, 2000, 1</w:t>
+      </w:r>
+    </w:p>
+    <w:p>
+      <w:pPr>
+        <w:spacing w:after="0"/>
+        <w:jc w:val="both"/>
+        <w:rPr>
+          <w:rFonts w:ascii="Times New Roman" w:hAnsi="Times New Roman" w:cs="Times New Roman"/>
+          <w:sz w:val="24"/>
+          <w:szCs w:val="24"/>
+        </w:rPr>
+      </w:pPr>
+      <w:r>
+        <w:rPr>
+          <w:rFonts w:ascii="Times New Roman" w:hAnsi="Times New Roman" w:cs="Times New Roman"/>
+          <w:sz w:val="24"/>
+          <w:szCs w:val="24"/>
+        </w:rPr>
+        <w:t>4, ‘IT’, 5000, 7</w:t>
+      </w:r>
+    </w:p>
+    <w:p>
+      <w:pPr>
+        <w:spacing w:after="0"/>
+        <w:jc w:val="both"/>
+        <w:rPr>
+          <w:rFonts w:ascii="Times New Roman" w:hAnsi="Times New Roman" w:cs="Times New Roman"/>
+          <w:sz w:val="24"/>
+          <w:szCs w:val="24"/>
+        </w:rPr>
+      </w:pPr>
+      <w:r>
+        <w:rPr>
+          <w:rFonts w:ascii="Times New Roman" w:hAnsi="Times New Roman" w:cs="Times New Roman"/>
+          <w:sz w:val="24"/>
+          <w:szCs w:val="24"/>
+        </w:rPr>
+        <w:t>…</w:t>
+      </w:r>
+    </w:p>
+    <w:p>
+      <w:pPr>
+        <w:spacing w:after="0"/>
+        <w:jc w:val="both"/>
+        <w:rPr>
+          <w:rFonts w:ascii="Times New Roman" w:hAnsi="Times New Roman" w:cs="Times New Roman"/>
+          <w:sz w:val="24"/>
+          <w:szCs w:val="24"/>
+        </w:rPr>
+      </w:pPr>
+    </w:p>
+    <w:p>
+      <w:pPr>
+        <w:pStyle w:val="ListParagraph"/>
+        <w:numPr>
+          <w:ilvl w:val="0"/>
+          <w:numId w:val="1"/>
+        </w:numPr>
+        <w:spacing w:after="0"/>
+        <w:jc w:val="both"/>
+        <w:rPr>
+          <w:rFonts w:ascii="Times New Roman" w:hAnsi="Times New Roman" w:cs="Times New Roman"/>
+          <w:sz w:val="24"/>
+          <w:szCs w:val="24"/>
+        </w:rPr>
+      </w:pPr>
+      <w:r>
+        <w:rPr>
+          <w:rFonts w:ascii="Times New Roman" w:hAnsi="Times New Roman" w:cs="Times New Roman"/>
+          <w:sz w:val="24"/>
+          <w:szCs w:val="24"/>
+        </w:rPr>
+        <w:t>---</w:t>
+      </w:r>
+    </w:p>
+    <w:p>
+      <w:pPr>
+        <w:spacing w:after="0"/>
+        <w:jc w:val="both"/>
         <w:rPr>
           <w:rFonts w:ascii="Times New Roman" w:hAnsi="Times New Roman" w:cs="Times New Roman"/>
           <w:sz w:val="24"/>
@@ -120,7 +1860,7 @@
   <w:abstractNum w:abstractNumId="0" w15:restartNumberingAfterBreak="0">
     <w:nsid w:val="1AD21A02"/>
     <w:multiLevelType w:val="hybridMultilevel"/>
-    <w:tmpl w:val="F6965A70"/>
+    <w:tmpl w:val="64A467C0"/>
     <w:lvl w:ilvl="0" w:tplc="0409000F">
       <w:start w:val="1"/>
       <w:numFmt w:val="decimal"/>
@@ -130,7 +1870,7 @@
         <w:ind w:left="720" w:hanging="360"/>
       </w:pPr>
     </w:lvl>
-    <w:lvl w:ilvl="1" w:tplc="04090019" w:tentative="1">
+    <w:lvl w:ilvl="1" w:tplc="04090019">
       <w:start w:val="1"/>
       <w:numFmt w:val="lowerLetter"/>
       <w:lvlText w:val="%2."/>

</xml_diff>

<commit_message>
Updated 2nd July 2024
</commit_message>
<xml_diff>
--- a/interview/Programming Languages.docx
+++ b/interview/Programming Languages.docx
@@ -170,6 +170,14 @@
         </w:rPr>
         <w:t>DCL</w:t>
       </w:r>
+      <w:r>
+        <w:rPr>
+          <w:rFonts w:ascii="Times New Roman" w:hAnsi="Times New Roman" w:cs="Times New Roman"/>
+          <w:sz w:val="24"/>
+          <w:szCs w:val="24"/>
+        </w:rPr>
+        <w:t xml:space="preserve"> - grant, revoke etc.</w:t>
+      </w:r>
     </w:p>
     <w:p>
       <w:pPr>
@@ -240,6 +248,54 @@
           <w:sz w:val="24"/>
           <w:szCs w:val="24"/>
         </w:rPr>
+        <w:t>Why truncate is faster than delete?</w:t>
+      </w:r>
+    </w:p>
+    <w:p>
+      <w:pPr>
+        <w:pStyle w:val="ListParagraph"/>
+        <w:numPr>
+          <w:ilvl w:val="1"/>
+          <w:numId w:val="1"/>
+        </w:numPr>
+        <w:spacing w:after="0"/>
+        <w:jc w:val="both"/>
+        <w:rPr>
+          <w:rFonts w:ascii="Times New Roman" w:hAnsi="Times New Roman" w:cs="Times New Roman"/>
+          <w:sz w:val="24"/>
+          <w:szCs w:val="24"/>
+        </w:rPr>
+      </w:pPr>
+      <w:r>
+        <w:rPr>
+          <w:rFonts w:ascii="Times New Roman" w:hAnsi="Times New Roman" w:cs="Times New Roman"/>
+          <w:sz w:val="24"/>
+          <w:szCs w:val="24"/>
+        </w:rPr>
+        <w:t>because delete can have a rollback feature, so it has to keep some backup to implement rollback. but truncate, drop etc cannot be rolled back.</w:t>
+      </w:r>
+    </w:p>
+    <w:p>
+      <w:pPr>
+        <w:pStyle w:val="ListParagraph"/>
+        <w:numPr>
+          <w:ilvl w:val="0"/>
+          <w:numId w:val="1"/>
+        </w:numPr>
+        <w:spacing w:after="0"/>
+        <w:jc w:val="both"/>
+        <w:rPr>
+          <w:rFonts w:ascii="Times New Roman" w:hAnsi="Times New Roman" w:cs="Times New Roman"/>
+          <w:sz w:val="24"/>
+          <w:szCs w:val="24"/>
+        </w:rPr>
+      </w:pPr>
+      <w:r>
+        <w:rPr>
+          <w:rFonts w:ascii="Times New Roman" w:hAnsi="Times New Roman" w:cs="Times New Roman"/>
+          <w:sz w:val="24"/>
+          <w:szCs w:val="24"/>
+        </w:rPr>
         <w:t>What are different types of constraints in SQL?</w:t>
       </w:r>
     </w:p>
@@ -336,7 +392,73 @@
           <w:sz w:val="24"/>
           <w:szCs w:val="24"/>
         </w:rPr>
-        <w:t>What are the kind of joins you can make in SQL?</w:t>
+        <w:t>How filter operation is performed in SQL?</w:t>
+      </w:r>
+    </w:p>
+    <w:p>
+      <w:pPr>
+        <w:pStyle w:val="ListParagraph"/>
+        <w:numPr>
+          <w:ilvl w:val="1"/>
+          <w:numId w:val="1"/>
+        </w:numPr>
+        <w:spacing w:after="0"/>
+        <w:jc w:val="both"/>
+        <w:rPr>
+          <w:rFonts w:ascii="Times New Roman" w:hAnsi="Times New Roman" w:cs="Times New Roman"/>
+          <w:sz w:val="24"/>
+          <w:szCs w:val="24"/>
+        </w:rPr>
+      </w:pPr>
+      <w:r>
+        <w:rPr>
+          <w:rFonts w:ascii="Times New Roman" w:hAnsi="Times New Roman" w:cs="Times New Roman"/>
+          <w:sz w:val="24"/>
+          <w:szCs w:val="24"/>
+        </w:rPr>
+        <w:t>using where clause</w:t>
+      </w:r>
+    </w:p>
+    <w:p>
+      <w:pPr>
+        <w:pStyle w:val="ListParagraph"/>
+        <w:numPr>
+          <w:ilvl w:val="0"/>
+          <w:numId w:val="1"/>
+        </w:numPr>
+        <w:spacing w:after="0"/>
+        <w:jc w:val="both"/>
+        <w:rPr>
+          <w:rFonts w:ascii="Times New Roman" w:hAnsi="Times New Roman" w:cs="Times New Roman"/>
+          <w:sz w:val="24"/>
+          <w:szCs w:val="24"/>
+        </w:rPr>
+      </w:pPr>
+      <w:r>
+        <w:rPr>
+          <w:rFonts w:ascii="Times New Roman" w:hAnsi="Times New Roman" w:cs="Times New Roman"/>
+          <w:sz w:val="24"/>
+          <w:szCs w:val="24"/>
+        </w:rPr>
+        <w:t xml:space="preserve">What </w:t>
+      </w:r>
+      <w:proofErr w:type="gramStart"/>
+      <w:r>
+        <w:rPr>
+          <w:rFonts w:ascii="Times New Roman" w:hAnsi="Times New Roman" w:cs="Times New Roman"/>
+          <w:sz w:val="24"/>
+          <w:szCs w:val="24"/>
+        </w:rPr>
+        <w:t>are</w:t>
+      </w:r>
+      <w:proofErr w:type="gramEnd"/>
+      <w:r>
+        <w:rPr>
+          <w:rFonts w:ascii="Times New Roman" w:hAnsi="Times New Roman" w:cs="Times New Roman"/>
+          <w:sz w:val="24"/>
+          <w:szCs w:val="24"/>
+        </w:rPr>
+        <w:t xml:space="preserve"> the kind of joins you can make in SQL?</w:t>
       </w:r>
     </w:p>
     <w:p>
@@ -559,6 +681,40 @@
       <w:pPr>
         <w:pStyle w:val="ListParagraph"/>
         <w:numPr>
+          <w:ilvl w:val="1"/>
+          <w:numId w:val="1"/>
+        </w:numPr>
+        <w:spacing w:after="0"/>
+        <w:jc w:val="both"/>
+        <w:rPr>
+          <w:rFonts w:ascii="Times New Roman" w:hAnsi="Times New Roman" w:cs="Times New Roman"/>
+          <w:sz w:val="24"/>
+          <w:szCs w:val="24"/>
+        </w:rPr>
+      </w:pPr>
+      <w:r>
+        <w:rPr>
+          <w:rFonts w:ascii="Times New Roman" w:hAnsi="Times New Roman" w:cs="Times New Roman"/>
+          <w:sz w:val="24"/>
+          <w:szCs w:val="24"/>
+        </w:rPr>
+        <w:t xml:space="preserve">window </w:t>
+      </w:r>
+      <w:proofErr w:type="spellStart"/>
+      <w:r>
+        <w:rPr>
+          <w:rFonts w:ascii="Times New Roman" w:hAnsi="Times New Roman" w:cs="Times New Roman"/>
+          <w:sz w:val="24"/>
+          <w:szCs w:val="24"/>
+        </w:rPr>
+        <w:t>agg</w:t>
+      </w:r>
+      <w:proofErr w:type="spellEnd"/>
+    </w:p>
+    <w:p>
+      <w:pPr>
+        <w:pStyle w:val="ListParagraph"/>
+        <w:numPr>
           <w:ilvl w:val="0"/>
           <w:numId w:val="1"/>
         </w:numPr>
@@ -576,7 +732,486 @@
           <w:sz w:val="24"/>
           <w:szCs w:val="24"/>
         </w:rPr>
-        <w:t>What are some important</w:t>
+        <w:t>What are different set operation</w:t>
+      </w:r>
+      <w:r>
+        <w:rPr>
+          <w:rFonts w:ascii="Times New Roman" w:hAnsi="Times New Roman" w:cs="Times New Roman"/>
+          <w:sz w:val="24"/>
+          <w:szCs w:val="24"/>
+        </w:rPr>
+        <w:t>s</w:t>
+      </w:r>
+      <w:r>
+        <w:rPr>
+          <w:rFonts w:ascii="Times New Roman" w:hAnsi="Times New Roman" w:cs="Times New Roman"/>
+          <w:sz w:val="24"/>
+          <w:szCs w:val="24"/>
+        </w:rPr>
+        <w:t xml:space="preserve"> that you can perform in SQL?</w:t>
+      </w:r>
+    </w:p>
+    <w:p>
+      <w:pPr>
+        <w:pStyle w:val="ListParagraph"/>
+        <w:numPr>
+          <w:ilvl w:val="1"/>
+          <w:numId w:val="1"/>
+        </w:numPr>
+        <w:spacing w:after="0"/>
+        <w:jc w:val="both"/>
+        <w:rPr>
+          <w:rFonts w:ascii="Times New Roman" w:hAnsi="Times New Roman" w:cs="Times New Roman"/>
+          <w:sz w:val="24"/>
+          <w:szCs w:val="24"/>
+        </w:rPr>
+      </w:pPr>
+      <w:r>
+        <w:rPr>
+          <w:rFonts w:ascii="Times New Roman" w:hAnsi="Times New Roman" w:cs="Times New Roman"/>
+          <w:sz w:val="24"/>
+          <w:szCs w:val="24"/>
+        </w:rPr>
+        <w:t>union</w:t>
+      </w:r>
+    </w:p>
+    <w:p>
+      <w:pPr>
+        <w:pStyle w:val="ListParagraph"/>
+        <w:numPr>
+          <w:ilvl w:val="1"/>
+          <w:numId w:val="1"/>
+        </w:numPr>
+        <w:spacing w:after="0"/>
+        <w:jc w:val="both"/>
+        <w:rPr>
+          <w:rFonts w:ascii="Times New Roman" w:hAnsi="Times New Roman" w:cs="Times New Roman"/>
+          <w:sz w:val="24"/>
+          <w:szCs w:val="24"/>
+        </w:rPr>
+      </w:pPr>
+      <w:r>
+        <w:rPr>
+          <w:rFonts w:ascii="Times New Roman" w:hAnsi="Times New Roman" w:cs="Times New Roman"/>
+          <w:sz w:val="24"/>
+          <w:szCs w:val="24"/>
+        </w:rPr>
+        <w:t>union all</w:t>
+      </w:r>
+    </w:p>
+    <w:p>
+      <w:pPr>
+        <w:pStyle w:val="ListParagraph"/>
+        <w:numPr>
+          <w:ilvl w:val="1"/>
+          <w:numId w:val="1"/>
+        </w:numPr>
+        <w:spacing w:after="0"/>
+        <w:jc w:val="both"/>
+        <w:rPr>
+          <w:rFonts w:ascii="Times New Roman" w:hAnsi="Times New Roman" w:cs="Times New Roman"/>
+          <w:sz w:val="24"/>
+          <w:szCs w:val="24"/>
+        </w:rPr>
+      </w:pPr>
+      <w:r>
+        <w:rPr>
+          <w:rFonts w:ascii="Times New Roman" w:hAnsi="Times New Roman" w:cs="Times New Roman"/>
+          <w:sz w:val="24"/>
+          <w:szCs w:val="24"/>
+        </w:rPr>
+        <w:t>intersect</w:t>
+      </w:r>
+    </w:p>
+    <w:p>
+      <w:pPr>
+        <w:pStyle w:val="ListParagraph"/>
+        <w:numPr>
+          <w:ilvl w:val="1"/>
+          <w:numId w:val="1"/>
+        </w:numPr>
+        <w:spacing w:after="0"/>
+        <w:jc w:val="both"/>
+        <w:rPr>
+          <w:rFonts w:ascii="Times New Roman" w:hAnsi="Times New Roman" w:cs="Times New Roman"/>
+          <w:sz w:val="24"/>
+          <w:szCs w:val="24"/>
+        </w:rPr>
+      </w:pPr>
+      <w:r>
+        <w:rPr>
+          <w:rFonts w:ascii="Times New Roman" w:hAnsi="Times New Roman" w:cs="Times New Roman"/>
+          <w:sz w:val="24"/>
+          <w:szCs w:val="24"/>
+        </w:rPr>
+        <w:t>except</w:t>
+      </w:r>
+    </w:p>
+    <w:p>
+      <w:pPr>
+        <w:pStyle w:val="ListParagraph"/>
+        <w:numPr>
+          <w:ilvl w:val="0"/>
+          <w:numId w:val="1"/>
+        </w:numPr>
+        <w:spacing w:after="0"/>
+        <w:jc w:val="both"/>
+        <w:rPr>
+          <w:rFonts w:ascii="Times New Roman" w:hAnsi="Times New Roman" w:cs="Times New Roman"/>
+          <w:sz w:val="24"/>
+          <w:szCs w:val="24"/>
+        </w:rPr>
+      </w:pPr>
+      <w:r>
+        <w:rPr>
+          <w:rFonts w:ascii="Times New Roman" w:hAnsi="Times New Roman" w:cs="Times New Roman"/>
+          <w:sz w:val="24"/>
+          <w:szCs w:val="24"/>
+        </w:rPr>
+        <w:t>What is the difference between union and union all?</w:t>
+      </w:r>
+    </w:p>
+    <w:p>
+      <w:pPr>
+        <w:pStyle w:val="ListParagraph"/>
+        <w:numPr>
+          <w:ilvl w:val="1"/>
+          <w:numId w:val="1"/>
+        </w:numPr>
+        <w:spacing w:after="0"/>
+        <w:jc w:val="both"/>
+        <w:rPr>
+          <w:rFonts w:ascii="Times New Roman" w:hAnsi="Times New Roman" w:cs="Times New Roman"/>
+          <w:sz w:val="24"/>
+          <w:szCs w:val="24"/>
+        </w:rPr>
+      </w:pPr>
+      <w:r>
+        <w:rPr>
+          <w:rFonts w:ascii="Times New Roman" w:hAnsi="Times New Roman" w:cs="Times New Roman"/>
+          <w:sz w:val="24"/>
+          <w:szCs w:val="24"/>
+        </w:rPr>
+        <w:t>union all will keep duplicates, but union, intersect, except etc. will remove duplicates.</w:t>
+      </w:r>
+    </w:p>
+    <w:p>
+      <w:pPr>
+        <w:pStyle w:val="ListParagraph"/>
+        <w:numPr>
+          <w:ilvl w:val="0"/>
+          <w:numId w:val="1"/>
+        </w:numPr>
+        <w:spacing w:after="0"/>
+        <w:jc w:val="both"/>
+        <w:rPr>
+          <w:rFonts w:ascii="Times New Roman" w:hAnsi="Times New Roman" w:cs="Times New Roman"/>
+          <w:sz w:val="24"/>
+          <w:szCs w:val="24"/>
+        </w:rPr>
+      </w:pPr>
+      <w:r>
+        <w:rPr>
+          <w:rFonts w:ascii="Times New Roman" w:hAnsi="Times New Roman" w:cs="Times New Roman"/>
+          <w:sz w:val="24"/>
+          <w:szCs w:val="24"/>
+        </w:rPr>
+        <w:t>What is pivot / unpivot in SQL?</w:t>
+      </w:r>
+    </w:p>
+    <w:p>
+      <w:pPr>
+        <w:pStyle w:val="ListParagraph"/>
+        <w:numPr>
+          <w:ilvl w:val="1"/>
+          <w:numId w:val="1"/>
+        </w:numPr>
+        <w:spacing w:after="0"/>
+        <w:jc w:val="both"/>
+        <w:rPr>
+          <w:rFonts w:ascii="Times New Roman" w:hAnsi="Times New Roman" w:cs="Times New Roman"/>
+          <w:sz w:val="24"/>
+          <w:szCs w:val="24"/>
+        </w:rPr>
+      </w:pPr>
+      <w:r>
+        <w:rPr>
+          <w:rFonts w:ascii="Times New Roman" w:hAnsi="Times New Roman" w:cs="Times New Roman"/>
+          <w:sz w:val="24"/>
+          <w:szCs w:val="24"/>
+        </w:rPr>
+        <w:t>https://www.javatpoint.com/sql-server-pivot</w:t>
+      </w:r>
+    </w:p>
+    <w:p>
+      <w:pPr>
+        <w:pStyle w:val="ListParagraph"/>
+        <w:numPr>
+          <w:ilvl w:val="0"/>
+          <w:numId w:val="1"/>
+        </w:numPr>
+        <w:spacing w:after="0"/>
+        <w:jc w:val="both"/>
+        <w:rPr>
+          <w:rFonts w:ascii="Times New Roman" w:hAnsi="Times New Roman" w:cs="Times New Roman"/>
+          <w:sz w:val="24"/>
+          <w:szCs w:val="24"/>
+        </w:rPr>
+      </w:pPr>
+      <w:r>
+        <w:rPr>
+          <w:rFonts w:ascii="Times New Roman" w:hAnsi="Times New Roman" w:cs="Times New Roman"/>
+          <w:sz w:val="24"/>
+          <w:szCs w:val="24"/>
+        </w:rPr>
+        <w:t>What are different conditional expressions that you can use in SQL?</w:t>
+      </w:r>
+    </w:p>
+    <w:p>
+      <w:pPr>
+        <w:pStyle w:val="ListParagraph"/>
+        <w:numPr>
+          <w:ilvl w:val="1"/>
+          <w:numId w:val="1"/>
+        </w:numPr>
+        <w:spacing w:after="0"/>
+        <w:jc w:val="both"/>
+        <w:rPr>
+          <w:rFonts w:ascii="Times New Roman" w:hAnsi="Times New Roman" w:cs="Times New Roman"/>
+          <w:sz w:val="24"/>
+          <w:szCs w:val="24"/>
+        </w:rPr>
+      </w:pPr>
+      <w:r>
+        <w:rPr>
+          <w:rFonts w:ascii="Times New Roman" w:hAnsi="Times New Roman" w:cs="Times New Roman"/>
+          <w:sz w:val="24"/>
+          <w:szCs w:val="24"/>
+        </w:rPr>
+        <w:t>case when</w:t>
+      </w:r>
+    </w:p>
+    <w:p>
+      <w:pPr>
+        <w:pStyle w:val="ListParagraph"/>
+        <w:numPr>
+          <w:ilvl w:val="1"/>
+          <w:numId w:val="1"/>
+        </w:numPr>
+        <w:spacing w:after="0"/>
+        <w:jc w:val="both"/>
+        <w:rPr>
+          <w:rFonts w:ascii="Times New Roman" w:hAnsi="Times New Roman" w:cs="Times New Roman"/>
+          <w:sz w:val="24"/>
+          <w:szCs w:val="24"/>
+        </w:rPr>
+      </w:pPr>
+      <w:r>
+        <w:rPr>
+          <w:rFonts w:ascii="Times New Roman" w:hAnsi="Times New Roman" w:cs="Times New Roman"/>
+          <w:sz w:val="24"/>
+          <w:szCs w:val="24"/>
+        </w:rPr>
+        <w:t>if</w:t>
+      </w:r>
+    </w:p>
+    <w:p>
+      <w:pPr>
+        <w:pStyle w:val="ListParagraph"/>
+        <w:numPr>
+          <w:ilvl w:val="0"/>
+          <w:numId w:val="1"/>
+        </w:numPr>
+        <w:spacing w:after="0"/>
+        <w:jc w:val="both"/>
+        <w:rPr>
+          <w:rFonts w:ascii="Times New Roman" w:hAnsi="Times New Roman" w:cs="Times New Roman"/>
+          <w:sz w:val="24"/>
+          <w:szCs w:val="24"/>
+        </w:rPr>
+      </w:pPr>
+      <w:r>
+        <w:rPr>
+          <w:rFonts w:ascii="Times New Roman" w:hAnsi="Times New Roman" w:cs="Times New Roman"/>
+          <w:sz w:val="24"/>
+          <w:szCs w:val="24"/>
+        </w:rPr>
+        <w:t>What are views in SQL?</w:t>
+      </w:r>
+    </w:p>
+    <w:p>
+      <w:pPr>
+        <w:pStyle w:val="ListParagraph"/>
+        <w:numPr>
+          <w:ilvl w:val="0"/>
+          <w:numId w:val="1"/>
+        </w:numPr>
+        <w:spacing w:after="0"/>
+        <w:jc w:val="both"/>
+        <w:rPr>
+          <w:rFonts w:ascii="Times New Roman" w:hAnsi="Times New Roman" w:cs="Times New Roman"/>
+          <w:sz w:val="24"/>
+          <w:szCs w:val="24"/>
+        </w:rPr>
+      </w:pPr>
+      <w:r>
+        <w:rPr>
+          <w:rFonts w:ascii="Times New Roman" w:hAnsi="Times New Roman" w:cs="Times New Roman"/>
+          <w:sz w:val="24"/>
+          <w:szCs w:val="24"/>
+        </w:rPr>
+        <w:lastRenderedPageBreak/>
+        <w:t>What are subqueries in SQL?</w:t>
+      </w:r>
+    </w:p>
+    <w:p>
+      <w:pPr>
+        <w:pStyle w:val="ListParagraph"/>
+        <w:numPr>
+          <w:ilvl w:val="0"/>
+          <w:numId w:val="1"/>
+        </w:numPr>
+        <w:spacing w:after="0"/>
+        <w:jc w:val="both"/>
+        <w:rPr>
+          <w:rFonts w:ascii="Times New Roman" w:hAnsi="Times New Roman" w:cs="Times New Roman"/>
+          <w:sz w:val="24"/>
+          <w:szCs w:val="24"/>
+        </w:rPr>
+      </w:pPr>
+      <w:r>
+        <w:rPr>
+          <w:rFonts w:ascii="Times New Roman" w:hAnsi="Times New Roman" w:cs="Times New Roman"/>
+          <w:sz w:val="24"/>
+          <w:szCs w:val="24"/>
+        </w:rPr>
+        <w:t>What is CTE in SQL?</w:t>
+      </w:r>
+    </w:p>
+    <w:p>
+      <w:pPr>
+        <w:pStyle w:val="ListParagraph"/>
+        <w:numPr>
+          <w:ilvl w:val="0"/>
+          <w:numId w:val="1"/>
+        </w:numPr>
+        <w:spacing w:after="0"/>
+        <w:jc w:val="both"/>
+        <w:rPr>
+          <w:rFonts w:ascii="Times New Roman" w:hAnsi="Times New Roman" w:cs="Times New Roman"/>
+          <w:sz w:val="24"/>
+          <w:szCs w:val="24"/>
+        </w:rPr>
+      </w:pPr>
+      <w:r>
+        <w:rPr>
+          <w:rFonts w:ascii="Times New Roman" w:hAnsi="Times New Roman" w:cs="Times New Roman"/>
+          <w:sz w:val="24"/>
+          <w:szCs w:val="24"/>
+        </w:rPr>
+        <w:t xml:space="preserve">Which one will you choose - subquery or </w:t>
+      </w:r>
+      <w:proofErr w:type="spellStart"/>
+      <w:r>
+        <w:rPr>
+          <w:rFonts w:ascii="Times New Roman" w:hAnsi="Times New Roman" w:cs="Times New Roman"/>
+          <w:sz w:val="24"/>
+          <w:szCs w:val="24"/>
+        </w:rPr>
+        <w:t>cte</w:t>
+      </w:r>
+      <w:proofErr w:type="spellEnd"/>
+      <w:r>
+        <w:rPr>
+          <w:rFonts w:ascii="Times New Roman" w:hAnsi="Times New Roman" w:cs="Times New Roman"/>
+          <w:sz w:val="24"/>
+          <w:szCs w:val="24"/>
+        </w:rPr>
+        <w:t>?</w:t>
+      </w:r>
+    </w:p>
+    <w:p>
+      <w:pPr>
+        <w:pStyle w:val="ListParagraph"/>
+        <w:numPr>
+          <w:ilvl w:val="1"/>
+          <w:numId w:val="1"/>
+        </w:numPr>
+        <w:spacing w:after="0"/>
+        <w:jc w:val="both"/>
+        <w:rPr>
+          <w:rFonts w:ascii="Times New Roman" w:hAnsi="Times New Roman" w:cs="Times New Roman"/>
+          <w:sz w:val="24"/>
+          <w:szCs w:val="24"/>
+        </w:rPr>
+      </w:pPr>
+      <w:r>
+        <w:rPr>
+          <w:rFonts w:ascii="Times New Roman" w:hAnsi="Times New Roman" w:cs="Times New Roman"/>
+          <w:sz w:val="24"/>
+          <w:szCs w:val="24"/>
+        </w:rPr>
+        <w:t xml:space="preserve">u can use a </w:t>
+      </w:r>
+      <w:proofErr w:type="spellStart"/>
+      <w:r>
+        <w:rPr>
+          <w:rFonts w:ascii="Times New Roman" w:hAnsi="Times New Roman" w:cs="Times New Roman"/>
+          <w:sz w:val="24"/>
+          <w:szCs w:val="24"/>
+        </w:rPr>
+        <w:t>cte</w:t>
+      </w:r>
+      <w:proofErr w:type="spellEnd"/>
+      <w:r>
+        <w:rPr>
+          <w:rFonts w:ascii="Times New Roman" w:hAnsi="Times New Roman" w:cs="Times New Roman"/>
+          <w:sz w:val="24"/>
+          <w:szCs w:val="24"/>
+        </w:rPr>
+        <w:t xml:space="preserve"> multiple times by declaring it once, hence performance wise it will be better.</w:t>
+      </w:r>
+    </w:p>
+    <w:p>
+      <w:pPr>
+        <w:pStyle w:val="ListParagraph"/>
+        <w:numPr>
+          <w:ilvl w:val="0"/>
+          <w:numId w:val="1"/>
+        </w:numPr>
+        <w:spacing w:after="0"/>
+        <w:jc w:val="both"/>
+        <w:rPr>
+          <w:rFonts w:ascii="Times New Roman" w:hAnsi="Times New Roman" w:cs="Times New Roman"/>
+          <w:sz w:val="24"/>
+          <w:szCs w:val="24"/>
+        </w:rPr>
+      </w:pPr>
+      <w:r>
+        <w:rPr>
+          <w:rFonts w:ascii="Times New Roman" w:hAnsi="Times New Roman" w:cs="Times New Roman"/>
+          <w:sz w:val="24"/>
+          <w:szCs w:val="24"/>
+        </w:rPr>
+        <w:t xml:space="preserve">What </w:t>
+      </w:r>
+      <w:proofErr w:type="gramStart"/>
+      <w:r>
+        <w:rPr>
+          <w:rFonts w:ascii="Times New Roman" w:hAnsi="Times New Roman" w:cs="Times New Roman"/>
+          <w:sz w:val="24"/>
+          <w:szCs w:val="24"/>
+        </w:rPr>
+        <w:t>are</w:t>
+      </w:r>
+      <w:proofErr w:type="gramEnd"/>
+      <w:r>
+        <w:rPr>
+          <w:rFonts w:ascii="Times New Roman" w:hAnsi="Times New Roman" w:cs="Times New Roman"/>
+          <w:sz w:val="24"/>
+          <w:szCs w:val="24"/>
+        </w:rPr>
+        <w:t xml:space="preserve"> some important</w:t>
       </w:r>
       <w:r>
         <w:rPr>
@@ -616,7 +1251,55 @@
           <w:sz w:val="24"/>
           <w:szCs w:val="24"/>
         </w:rPr>
-        <w:t>string - upper, lower, trim, concat etc.</w:t>
+        <w:t xml:space="preserve">string - </w:t>
+      </w:r>
+      <w:r>
+        <w:rPr>
+          <w:rFonts w:ascii="Times New Roman" w:hAnsi="Times New Roman" w:cs="Times New Roman"/>
+          <w:sz w:val="24"/>
+          <w:szCs w:val="24"/>
+        </w:rPr>
+        <w:t xml:space="preserve">len, </w:t>
+      </w:r>
+      <w:r>
+        <w:rPr>
+          <w:rFonts w:ascii="Times New Roman" w:hAnsi="Times New Roman" w:cs="Times New Roman"/>
+          <w:sz w:val="24"/>
+          <w:szCs w:val="24"/>
+        </w:rPr>
+        <w:t>upper, lower, trim, concat</w:t>
+      </w:r>
+      <w:r>
+        <w:rPr>
+          <w:rFonts w:ascii="Times New Roman" w:hAnsi="Times New Roman" w:cs="Times New Roman"/>
+          <w:sz w:val="24"/>
+          <w:szCs w:val="24"/>
+        </w:rPr>
+        <w:t>, substring, charindex</w:t>
+      </w:r>
+      <w:r>
+        <w:rPr>
+          <w:rFonts w:ascii="Times New Roman" w:hAnsi="Times New Roman" w:cs="Times New Roman"/>
+          <w:sz w:val="24"/>
+          <w:szCs w:val="24"/>
+        </w:rPr>
+        <w:t>, replace</w:t>
+      </w:r>
+      <w:r>
+        <w:rPr>
+          <w:rFonts w:ascii="Times New Roman" w:hAnsi="Times New Roman" w:cs="Times New Roman"/>
+          <w:sz w:val="24"/>
+          <w:szCs w:val="24"/>
+        </w:rPr>
+        <w:t>, translate</w:t>
+      </w:r>
+      <w:r>
+        <w:rPr>
+          <w:rFonts w:ascii="Times New Roman" w:hAnsi="Times New Roman" w:cs="Times New Roman"/>
+          <w:sz w:val="24"/>
+          <w:szCs w:val="24"/>
+        </w:rPr>
+        <w:t xml:space="preserve"> etc.</w:t>
       </w:r>
     </w:p>
     <w:p>
@@ -696,7 +1379,23 @@
           <w:sz w:val="24"/>
           <w:szCs w:val="24"/>
         </w:rPr>
-        <w:t>advanced - cast, isnull etc.</w:t>
+        <w:t>advanced - cast, isnull</w:t>
+      </w:r>
+      <w:r>
+        <w:rPr>
+          <w:rFonts w:ascii="Times New Roman" w:hAnsi="Times New Roman" w:cs="Times New Roman"/>
+          <w:sz w:val="24"/>
+          <w:szCs w:val="24"/>
+        </w:rPr>
+        <w:t>, coalesce</w:t>
+      </w:r>
+      <w:r>
+        <w:rPr>
+          <w:rFonts w:ascii="Times New Roman" w:hAnsi="Times New Roman" w:cs="Times New Roman"/>
+          <w:sz w:val="24"/>
+          <w:szCs w:val="24"/>
+        </w:rPr>
+        <w:t xml:space="preserve"> etc.</w:t>
       </w:r>
     </w:p>
     <w:p>
@@ -792,6 +1491,312 @@
           <w:sz w:val="24"/>
           <w:szCs w:val="24"/>
         </w:rPr>
+        <w:t xml:space="preserve">What </w:t>
+      </w:r>
+      <w:proofErr w:type="gramStart"/>
+      <w:r>
+        <w:rPr>
+          <w:rFonts w:ascii="Times New Roman" w:hAnsi="Times New Roman" w:cs="Times New Roman"/>
+          <w:sz w:val="24"/>
+          <w:szCs w:val="24"/>
+        </w:rPr>
+        <w:t>are</w:t>
+      </w:r>
+      <w:proofErr w:type="gramEnd"/>
+      <w:r>
+        <w:rPr>
+          <w:rFonts w:ascii="Times New Roman" w:hAnsi="Times New Roman" w:cs="Times New Roman"/>
+          <w:sz w:val="24"/>
+          <w:szCs w:val="24"/>
+        </w:rPr>
+        <w:t xml:space="preserve"> user-defined functions in SQL?</w:t>
+      </w:r>
+    </w:p>
+    <w:p>
+      <w:pPr>
+        <w:pStyle w:val="ListParagraph"/>
+        <w:numPr>
+          <w:ilvl w:val="0"/>
+          <w:numId w:val="1"/>
+        </w:numPr>
+        <w:spacing w:after="0"/>
+        <w:jc w:val="both"/>
+        <w:rPr>
+          <w:rFonts w:ascii="Times New Roman" w:hAnsi="Times New Roman" w:cs="Times New Roman"/>
+          <w:sz w:val="24"/>
+          <w:szCs w:val="24"/>
+        </w:rPr>
+      </w:pPr>
+      <w:r>
+        <w:rPr>
+          <w:rFonts w:ascii="Times New Roman" w:hAnsi="Times New Roman" w:cs="Times New Roman"/>
+          <w:sz w:val="24"/>
+          <w:szCs w:val="24"/>
+        </w:rPr>
+        <w:t>What are stored procedures in SQL?</w:t>
+      </w:r>
+    </w:p>
+    <w:p>
+      <w:pPr>
+        <w:pStyle w:val="ListParagraph"/>
+        <w:numPr>
+          <w:ilvl w:val="0"/>
+          <w:numId w:val="1"/>
+        </w:numPr>
+        <w:spacing w:after="0"/>
+        <w:jc w:val="both"/>
+        <w:rPr>
+          <w:rFonts w:ascii="Times New Roman" w:hAnsi="Times New Roman" w:cs="Times New Roman"/>
+          <w:sz w:val="24"/>
+          <w:szCs w:val="24"/>
+        </w:rPr>
+      </w:pPr>
+      <w:r>
+        <w:rPr>
+          <w:rFonts w:ascii="Times New Roman" w:hAnsi="Times New Roman" w:cs="Times New Roman"/>
+          <w:sz w:val="24"/>
+          <w:szCs w:val="24"/>
+        </w:rPr>
+        <w:t>What is the difference between a stored procedure and user-defined function?</w:t>
+      </w:r>
+    </w:p>
+    <w:p>
+      <w:pPr>
+        <w:pStyle w:val="ListParagraph"/>
+        <w:numPr>
+          <w:ilvl w:val="0"/>
+          <w:numId w:val="1"/>
+        </w:numPr>
+        <w:spacing w:after="0"/>
+        <w:jc w:val="both"/>
+        <w:rPr>
+          <w:rFonts w:ascii="Times New Roman" w:hAnsi="Times New Roman" w:cs="Times New Roman"/>
+          <w:sz w:val="24"/>
+          <w:szCs w:val="24"/>
+        </w:rPr>
+      </w:pPr>
+      <w:r>
+        <w:rPr>
+          <w:rFonts w:ascii="Times New Roman" w:hAnsi="Times New Roman" w:cs="Times New Roman"/>
+          <w:sz w:val="24"/>
+          <w:szCs w:val="24"/>
+        </w:rPr>
+        <w:t>What is indexing? How it helps in querying data?</w:t>
+      </w:r>
+    </w:p>
+    <w:p>
+      <w:pPr>
+        <w:pStyle w:val="ListParagraph"/>
+        <w:numPr>
+          <w:ilvl w:val="0"/>
+          <w:numId w:val="1"/>
+        </w:numPr>
+        <w:spacing w:after="0"/>
+        <w:jc w:val="both"/>
+        <w:rPr>
+          <w:rFonts w:ascii="Times New Roman" w:hAnsi="Times New Roman" w:cs="Times New Roman"/>
+          <w:sz w:val="24"/>
+          <w:szCs w:val="24"/>
+        </w:rPr>
+      </w:pPr>
+      <w:r>
+        <w:rPr>
+          <w:rFonts w:ascii="Times New Roman" w:hAnsi="Times New Roman" w:cs="Times New Roman"/>
+          <w:sz w:val="24"/>
+          <w:szCs w:val="24"/>
+        </w:rPr>
+        <w:t>What are the different types of indexes?</w:t>
+      </w:r>
+    </w:p>
+    <w:p>
+      <w:pPr>
+        <w:pStyle w:val="ListParagraph"/>
+        <w:numPr>
+          <w:ilvl w:val="1"/>
+          <w:numId w:val="1"/>
+        </w:numPr>
+        <w:spacing w:after="0"/>
+        <w:jc w:val="both"/>
+        <w:rPr>
+          <w:rFonts w:ascii="Times New Roman" w:hAnsi="Times New Roman" w:cs="Times New Roman"/>
+          <w:sz w:val="24"/>
+          <w:szCs w:val="24"/>
+        </w:rPr>
+      </w:pPr>
+      <w:r>
+        <w:rPr>
+          <w:rFonts w:ascii="Times New Roman" w:hAnsi="Times New Roman" w:cs="Times New Roman"/>
+          <w:sz w:val="24"/>
+          <w:szCs w:val="24"/>
+        </w:rPr>
+        <w:t>clustered - physical distribution</w:t>
+      </w:r>
+    </w:p>
+    <w:p>
+      <w:pPr>
+        <w:pStyle w:val="ListParagraph"/>
+        <w:numPr>
+          <w:ilvl w:val="1"/>
+          <w:numId w:val="1"/>
+        </w:numPr>
+        <w:spacing w:after="0"/>
+        <w:jc w:val="both"/>
+        <w:rPr>
+          <w:rFonts w:ascii="Times New Roman" w:hAnsi="Times New Roman" w:cs="Times New Roman"/>
+          <w:sz w:val="24"/>
+          <w:szCs w:val="24"/>
+        </w:rPr>
+      </w:pPr>
+      <w:r>
+        <w:rPr>
+          <w:rFonts w:ascii="Times New Roman" w:hAnsi="Times New Roman" w:cs="Times New Roman"/>
+          <w:sz w:val="24"/>
+          <w:szCs w:val="24"/>
+        </w:rPr>
+        <w:t>non-clustered - logical distribution pointing to physical location</w:t>
+      </w:r>
+    </w:p>
+    <w:p>
+      <w:pPr>
+        <w:pStyle w:val="ListParagraph"/>
+        <w:numPr>
+          <w:ilvl w:val="0"/>
+          <w:numId w:val="1"/>
+        </w:numPr>
+        <w:spacing w:after="0"/>
+        <w:jc w:val="both"/>
+        <w:rPr>
+          <w:rFonts w:ascii="Times New Roman" w:hAnsi="Times New Roman" w:cs="Times New Roman"/>
+          <w:sz w:val="24"/>
+          <w:szCs w:val="24"/>
+        </w:rPr>
+      </w:pPr>
+      <w:r>
+        <w:rPr>
+          <w:rFonts w:ascii="Times New Roman" w:hAnsi="Times New Roman" w:cs="Times New Roman"/>
+          <w:sz w:val="24"/>
+          <w:szCs w:val="24"/>
+        </w:rPr>
+        <w:t>Can we create more than one clustered index?</w:t>
+      </w:r>
+    </w:p>
+    <w:p>
+      <w:pPr>
+        <w:pStyle w:val="ListParagraph"/>
+        <w:numPr>
+          <w:ilvl w:val="1"/>
+          <w:numId w:val="1"/>
+        </w:numPr>
+        <w:spacing w:after="0"/>
+        <w:jc w:val="both"/>
+        <w:rPr>
+          <w:rFonts w:ascii="Times New Roman" w:hAnsi="Times New Roman" w:cs="Times New Roman"/>
+          <w:sz w:val="24"/>
+          <w:szCs w:val="24"/>
+        </w:rPr>
+      </w:pPr>
+      <w:r>
+        <w:rPr>
+          <w:rFonts w:ascii="Times New Roman" w:hAnsi="Times New Roman" w:cs="Times New Roman"/>
+          <w:sz w:val="24"/>
+          <w:szCs w:val="24"/>
+        </w:rPr>
+        <w:t>no, because we can’t distribute data physically in more than one way</w:t>
+      </w:r>
+    </w:p>
+    <w:p>
+      <w:pPr>
+        <w:pStyle w:val="ListParagraph"/>
+        <w:numPr>
+          <w:ilvl w:val="0"/>
+          <w:numId w:val="1"/>
+        </w:numPr>
+        <w:spacing w:after="0"/>
+        <w:jc w:val="both"/>
+        <w:rPr>
+          <w:rFonts w:ascii="Times New Roman" w:hAnsi="Times New Roman" w:cs="Times New Roman"/>
+          <w:sz w:val="24"/>
+          <w:szCs w:val="24"/>
+        </w:rPr>
+      </w:pPr>
+      <w:r>
+        <w:rPr>
+          <w:rFonts w:ascii="Times New Roman" w:hAnsi="Times New Roman" w:cs="Times New Roman"/>
+          <w:sz w:val="24"/>
+          <w:szCs w:val="24"/>
+        </w:rPr>
+        <w:t>Why insert operation is slower if u have indexes and how can u remedy it?</w:t>
+      </w:r>
+    </w:p>
+    <w:p>
+      <w:pPr>
+        <w:pStyle w:val="ListParagraph"/>
+        <w:numPr>
+          <w:ilvl w:val="1"/>
+          <w:numId w:val="1"/>
+        </w:numPr>
+        <w:spacing w:after="0"/>
+        <w:jc w:val="both"/>
+        <w:rPr>
+          <w:rFonts w:ascii="Times New Roman" w:hAnsi="Times New Roman" w:cs="Times New Roman"/>
+          <w:sz w:val="24"/>
+          <w:szCs w:val="24"/>
+        </w:rPr>
+      </w:pPr>
+      <w:r>
+        <w:rPr>
+          <w:rFonts w:ascii="Times New Roman" w:hAnsi="Times New Roman" w:cs="Times New Roman"/>
+          <w:sz w:val="24"/>
+          <w:szCs w:val="24"/>
+        </w:rPr>
+        <w:t xml:space="preserve">insert is slower because during/after every insert it tries to update the index. </w:t>
+      </w:r>
+    </w:p>
+    <w:p>
+      <w:pPr>
+        <w:pStyle w:val="ListParagraph"/>
+        <w:numPr>
+          <w:ilvl w:val="1"/>
+          <w:numId w:val="1"/>
+        </w:numPr>
+        <w:spacing w:after="0"/>
+        <w:jc w:val="both"/>
+        <w:rPr>
+          <w:rFonts w:ascii="Times New Roman" w:hAnsi="Times New Roman" w:cs="Times New Roman"/>
+          <w:sz w:val="24"/>
+          <w:szCs w:val="24"/>
+        </w:rPr>
+      </w:pPr>
+      <w:r>
+        <w:rPr>
+          <w:rFonts w:ascii="Times New Roman" w:hAnsi="Times New Roman" w:cs="Times New Roman"/>
+          <w:sz w:val="24"/>
+          <w:szCs w:val="24"/>
+        </w:rPr>
+        <w:t>to remedy, we can drop the index, do the entire insert and then create the index again.</w:t>
+      </w:r>
+    </w:p>
+    <w:p>
+      <w:pPr>
+        <w:pStyle w:val="ListParagraph"/>
+        <w:numPr>
+          <w:ilvl w:val="0"/>
+          <w:numId w:val="1"/>
+        </w:numPr>
+        <w:spacing w:after="0"/>
+        <w:jc w:val="both"/>
+        <w:rPr>
+          <w:rFonts w:ascii="Times New Roman" w:hAnsi="Times New Roman" w:cs="Times New Roman"/>
+          <w:sz w:val="24"/>
+          <w:szCs w:val="24"/>
+        </w:rPr>
+      </w:pPr>
+      <w:r>
+        <w:rPr>
+          <w:rFonts w:ascii="Times New Roman" w:hAnsi="Times New Roman" w:cs="Times New Roman"/>
+          <w:sz w:val="24"/>
+          <w:szCs w:val="24"/>
+        </w:rPr>
         <w:t xml:space="preserve">What is the output </w:t>
       </w:r>
       <w:r>
@@ -1809,6 +2814,160 @@
           <w:szCs w:val="24"/>
         </w:rPr>
       </w:pPr>
+    </w:p>
+    <w:p>
+      <w:pPr>
+        <w:pStyle w:val="ListParagraph"/>
+        <w:numPr>
+          <w:ilvl w:val="0"/>
+          <w:numId w:val="1"/>
+        </w:numPr>
+        <w:spacing w:after="0"/>
+        <w:jc w:val="both"/>
+        <w:rPr>
+          <w:rFonts w:ascii="Times New Roman" w:hAnsi="Times New Roman" w:cs="Times New Roman"/>
+          <w:sz w:val="24"/>
+          <w:szCs w:val="24"/>
+        </w:rPr>
+      </w:pPr>
+      <w:r>
+        <w:rPr>
+          <w:rFonts w:ascii="Times New Roman" w:hAnsi="Times New Roman" w:cs="Times New Roman"/>
+          <w:sz w:val="24"/>
+          <w:szCs w:val="24"/>
+        </w:rPr>
+        <w:t>If you want to compare one column value</w:t>
+      </w:r>
+      <w:r>
+        <w:rPr>
+          <w:rFonts w:ascii="Times New Roman" w:hAnsi="Times New Roman" w:cs="Times New Roman"/>
+          <w:sz w:val="24"/>
+          <w:szCs w:val="24"/>
+        </w:rPr>
+        <w:t>s</w:t>
+      </w:r>
+      <w:r>
+        <w:rPr>
+          <w:rFonts w:ascii="Times New Roman" w:hAnsi="Times New Roman" w:cs="Times New Roman"/>
+          <w:sz w:val="24"/>
+          <w:szCs w:val="24"/>
+        </w:rPr>
+        <w:t xml:space="preserve"> to another column values in a single table, how can you perform that?</w:t>
+      </w:r>
+    </w:p>
+    <w:p>
+      <w:pPr>
+        <w:pStyle w:val="ListParagraph"/>
+        <w:numPr>
+          <w:ilvl w:val="1"/>
+          <w:numId w:val="1"/>
+        </w:numPr>
+        <w:spacing w:after="0"/>
+        <w:jc w:val="both"/>
+        <w:rPr>
+          <w:rFonts w:ascii="Times New Roman" w:hAnsi="Times New Roman" w:cs="Times New Roman"/>
+          <w:sz w:val="24"/>
+          <w:szCs w:val="24"/>
+        </w:rPr>
+      </w:pPr>
+      <w:r>
+        <w:rPr>
+          <w:rFonts w:ascii="Times New Roman" w:hAnsi="Times New Roman" w:cs="Times New Roman"/>
+          <w:sz w:val="24"/>
+          <w:szCs w:val="24"/>
+        </w:rPr>
+        <w:t>lag, lead</w:t>
+      </w:r>
+    </w:p>
+    <w:p>
+      <w:pPr>
+        <w:pStyle w:val="ListParagraph"/>
+        <w:numPr>
+          <w:ilvl w:val="1"/>
+          <w:numId w:val="1"/>
+        </w:numPr>
+        <w:spacing w:after="0"/>
+        <w:jc w:val="both"/>
+        <w:rPr>
+          <w:rFonts w:ascii="Times New Roman" w:hAnsi="Times New Roman" w:cs="Times New Roman"/>
+          <w:sz w:val="24"/>
+          <w:szCs w:val="24"/>
+        </w:rPr>
+      </w:pPr>
+      <w:proofErr w:type="spellStart"/>
+      <w:r>
+        <w:rPr>
+          <w:rFonts w:ascii="Times New Roman" w:hAnsi="Times New Roman" w:cs="Times New Roman"/>
+          <w:sz w:val="24"/>
+          <w:szCs w:val="24"/>
+        </w:rPr>
+        <w:t>self join</w:t>
+      </w:r>
+      <w:proofErr w:type="spellEnd"/>
+      <w:r>
+        <w:rPr>
+          <w:rFonts w:ascii="Times New Roman" w:hAnsi="Times New Roman" w:cs="Times New Roman"/>
+          <w:sz w:val="24"/>
+          <w:szCs w:val="24"/>
+        </w:rPr>
+        <w:t xml:space="preserve"> (with those columns in join condition)</w:t>
+      </w:r>
+    </w:p>
+    <w:p>
+      <w:pPr>
+        <w:pStyle w:val="ListParagraph"/>
+        <w:numPr>
+          <w:ilvl w:val="0"/>
+          <w:numId w:val="1"/>
+        </w:numPr>
+        <w:spacing w:after="0"/>
+        <w:jc w:val="both"/>
+        <w:rPr>
+          <w:rFonts w:ascii="Times New Roman" w:hAnsi="Times New Roman" w:cs="Times New Roman"/>
+          <w:sz w:val="24"/>
+          <w:szCs w:val="24"/>
+        </w:rPr>
+      </w:pPr>
+      <w:r>
+        <w:rPr>
+          <w:rFonts w:ascii="Times New Roman" w:hAnsi="Times New Roman" w:cs="Times New Roman"/>
+          <w:sz w:val="24"/>
+          <w:szCs w:val="24"/>
+        </w:rPr>
+        <w:t>How to remove duplicates based on some column</w:t>
+      </w:r>
+      <w:r>
+        <w:rPr>
+          <w:rFonts w:ascii="Times New Roman" w:hAnsi="Times New Roman" w:cs="Times New Roman"/>
+          <w:sz w:val="24"/>
+          <w:szCs w:val="24"/>
+        </w:rPr>
+        <w:t>(s)?</w:t>
+      </w:r>
+    </w:p>
+    <w:p>
+      <w:pPr>
+        <w:pStyle w:val="ListParagraph"/>
+        <w:numPr>
+          <w:ilvl w:val="1"/>
+          <w:numId w:val="1"/>
+        </w:numPr>
+        <w:spacing w:after="0"/>
+        <w:jc w:val="both"/>
+        <w:rPr>
+          <w:rFonts w:ascii="Times New Roman" w:hAnsi="Times New Roman" w:cs="Times New Roman"/>
+          <w:sz w:val="24"/>
+          <w:szCs w:val="24"/>
+        </w:rPr>
+      </w:pPr>
+      <w:r>
+        <w:rPr>
+          <w:rFonts w:ascii="Times New Roman" w:hAnsi="Times New Roman" w:cs="Times New Roman"/>
+          <w:sz w:val="24"/>
+          <w:szCs w:val="24"/>
+        </w:rPr>
+        <w:t>first using group by figure out the rows you DON’T want to delete, then left join those rows with original table, then in delete condition mention to delete those rows where right table has NULL values</w:t>
+      </w:r>
     </w:p>
     <w:p>
       <w:pPr>
@@ -2389,6 +3548,29 @@
       <w:contextualSpacing/>
     </w:pPr>
   </w:style>
+  <w:style w:type="character" w:styleId="Hyperlink">
+    <w:name w:val="Hyperlink"/>
+    <w:basedOn w:val="DefaultParagraphFont"/>
+    <w:uiPriority w:val="99"/>
+    <w:unhideWhenUsed/>
+    <w:rsid w:val="00E81F95"/>
+    <w:rPr>
+      <w:color w:val="0563C1" w:themeColor="hyperlink"/>
+      <w:u w:val="single"/>
+    </w:rPr>
+  </w:style>
+  <w:style w:type="character" w:styleId="UnresolvedMention">
+    <w:name w:val="Unresolved Mention"/>
+    <w:basedOn w:val="DefaultParagraphFont"/>
+    <w:uiPriority w:val="99"/>
+    <w:semiHidden/>
+    <w:unhideWhenUsed/>
+    <w:rsid w:val="00E81F95"/>
+    <w:rPr>
+      <w:color w:val="605E5C"/>
+      <w:shd w:val="clear" w:color="auto" w:fill="E1DFDD"/>
+    </w:rPr>
+  </w:style>
 </w:styles>
 </file>
 

</xml_diff>